<commit_message>
Base annotators annotation updated IAA_kappas.py updated to to exclude base annotator in some instances.
</commit_message>
<xml_diff>
--- a/IAA Files/IAA_AD.docx
+++ b/IAA Files/IAA_AD.docx
@@ -6,17 +6,19 @@
       <w:pPr>
         <w:spacing w:after="0" w:line="240" w:lineRule="auto"/>
         <w:ind w:firstLine="0"/>
-        <w:jc w:val="left"/>
-        <w:rPr>
-          <w:rFonts w:asciiTheme="minorHAnsi" w:hAnsiTheme="minorHAnsi" w:cstheme="minorHAnsi"/>
-          <w:sz w:val="24"/>
-          <w:szCs w:val="24"/>
-          <w:lang w:val="ga-IE"/>
-        </w:rPr>
-      </w:pPr>
-      <w:r>
-        <w:rPr>
-          <w:rFonts w:asciiTheme="minorHAnsi" w:hAnsiTheme="minorHAnsi" w:cstheme="minorHAnsi"/>
+        <w:contextualSpacing/>
+        <w:rPr>
+          <w:rFonts w:asciiTheme="minorHAnsi" w:hAnsiTheme="minorHAnsi" w:cstheme="minorHAnsi"/>
+          <w:noProof/>
+          <w:sz w:val="24"/>
+          <w:szCs w:val="24"/>
+          <w:lang w:val="ga-IE"/>
+        </w:rPr>
+      </w:pPr>
+      <w:r>
+        <w:rPr>
+          <w:rFonts w:asciiTheme="minorHAnsi" w:hAnsiTheme="minorHAnsi" w:cstheme="minorHAnsi"/>
+          <w:noProof/>
           <w:sz w:val="24"/>
           <w:szCs w:val="24"/>
           <w:lang w:val="ga-IE"/>
@@ -28,17 +30,19 @@
       <w:pPr>
         <w:spacing w:after="0" w:line="240" w:lineRule="auto"/>
         <w:ind w:firstLine="0"/>
-        <w:jc w:val="left"/>
-        <w:rPr>
-          <w:rFonts w:asciiTheme="minorHAnsi" w:hAnsiTheme="minorHAnsi" w:cstheme="minorHAnsi"/>
-          <w:sz w:val="24"/>
-          <w:szCs w:val="24"/>
-          <w:lang w:val="ga-IE"/>
-        </w:rPr>
-      </w:pPr>
-      <w:r>
-        <w:rPr>
-          <w:rFonts w:asciiTheme="minorHAnsi" w:hAnsiTheme="minorHAnsi" w:cstheme="minorHAnsi"/>
+        <w:contextualSpacing/>
+        <w:rPr>
+          <w:rFonts w:asciiTheme="minorHAnsi" w:hAnsiTheme="minorHAnsi" w:cstheme="minorHAnsi"/>
+          <w:noProof/>
+          <w:sz w:val="24"/>
+          <w:szCs w:val="24"/>
+          <w:lang w:val="ga-IE"/>
+        </w:rPr>
+      </w:pPr>
+      <w:r>
+        <w:rPr>
+          <w:rFonts w:asciiTheme="minorHAnsi" w:hAnsiTheme="minorHAnsi" w:cstheme="minorHAnsi"/>
+          <w:noProof/>
           <w:sz w:val="24"/>
           <w:szCs w:val="24"/>
           <w:lang w:val="ga-IE"/>
@@ -50,58 +54,64 @@
       <w:pPr>
         <w:spacing w:after="0" w:line="240" w:lineRule="auto"/>
         <w:ind w:firstLine="0"/>
-        <w:jc w:val="left"/>
-        <w:rPr>
-          <w:rFonts w:asciiTheme="minorHAnsi" w:hAnsiTheme="minorHAnsi" w:cstheme="minorHAnsi"/>
-          <w:sz w:val="24"/>
-          <w:szCs w:val="24"/>
-          <w:lang w:val="ga-IE"/>
-        </w:rPr>
-      </w:pPr>
-      <w:r>
-        <w:rPr>
-          <w:rFonts w:asciiTheme="minorHAnsi" w:hAnsiTheme="minorHAnsi" w:cstheme="minorHAnsi"/>
-          <w:sz w:val="24"/>
-          <w:szCs w:val="24"/>
-          <w:lang w:val="ga-IE"/>
-        </w:rPr>
-        <w:t>(14d 26) .i. is i persin crist d*a*gníu sa sin</w:t>
-      </w:r>
-    </w:p>
-    <w:p>
-      <w:pPr>
-        <w:spacing w:after="0" w:line="240" w:lineRule="auto"/>
-        <w:ind w:firstLine="0"/>
-        <w:jc w:val="left"/>
-        <w:rPr>
-          <w:rFonts w:asciiTheme="minorHAnsi" w:hAnsiTheme="minorHAnsi" w:cstheme="minorHAnsi"/>
-          <w:sz w:val="24"/>
-          <w:szCs w:val="24"/>
-          <w:lang w:val="ga-IE"/>
-        </w:rPr>
-      </w:pPr>
-      <w:r>
-        <w:rPr>
-          <w:rFonts w:asciiTheme="minorHAnsi" w:hAnsiTheme="minorHAnsi" w:cstheme="minorHAnsi"/>
-          <w:sz w:val="24"/>
-          <w:szCs w:val="24"/>
-          <w:lang w:val="ga-IE"/>
-        </w:rPr>
-        <w:t xml:space="preserve">(12c 9) .i. ó do*m*anicc foirbthetu ní denim gnímu macthi act rísam nem bimmi æcni </w:t>
+        <w:contextualSpacing/>
+        <w:rPr>
+          <w:rFonts w:asciiTheme="minorHAnsi" w:hAnsiTheme="minorHAnsi" w:cstheme="minorHAnsi"/>
+          <w:noProof/>
+          <w:sz w:val="24"/>
+          <w:szCs w:val="24"/>
+          <w:lang w:val="ga-IE"/>
+        </w:rPr>
+      </w:pPr>
+      <w:r>
+        <w:rPr>
+          <w:rFonts w:asciiTheme="minorHAnsi" w:hAnsiTheme="minorHAnsi" w:cstheme="minorHAnsi"/>
+          <w:noProof/>
+          <w:sz w:val="24"/>
+          <w:szCs w:val="24"/>
+          <w:lang w:val="ga-IE"/>
+        </w:rPr>
+        <w:t>(14d 26) .i. is i persin crist dagníu sa sin</w:t>
+      </w:r>
+    </w:p>
+    <w:p>
+      <w:pPr>
+        <w:spacing w:after="0" w:line="240" w:lineRule="auto"/>
+        <w:ind w:firstLine="0"/>
+        <w:contextualSpacing/>
+        <w:rPr>
+          <w:rFonts w:asciiTheme="minorHAnsi" w:hAnsiTheme="minorHAnsi" w:cstheme="minorHAnsi"/>
+          <w:noProof/>
+          <w:sz w:val="24"/>
+          <w:szCs w:val="24"/>
+          <w:lang w:val="ga-IE"/>
+        </w:rPr>
+      </w:pPr>
+      <w:r>
+        <w:rPr>
+          <w:rFonts w:asciiTheme="minorHAnsi" w:hAnsiTheme="minorHAnsi" w:cstheme="minorHAnsi"/>
+          <w:noProof/>
+          <w:sz w:val="24"/>
+          <w:szCs w:val="24"/>
+          <w:lang w:val="ga-IE"/>
+        </w:rPr>
+        <w:t xml:space="preserve">(12c 9) .i. ó domanicc foirbthetu ní denim gnímu macthi act rísam nem bimmi æcni </w:t>
       </w:r>
       <w:r>
         <w:rPr>
           <w:rFonts w:asciiTheme="minorHAnsi" w:hAnsiTheme="minorHAnsi" w:cstheme="minorHAnsi"/>
           <w:i/>
-          <w:iCs/>
-          <w:sz w:val="24"/>
-          <w:szCs w:val="24"/>
+          <w:noProof/>
+          <w:sz w:val="24"/>
+          <w:szCs w:val="24"/>
+          <w:lang w:val="ga-IE"/>
         </w:rPr>
         <w:t>et</w:t>
       </w:r>
       <w:r>
         <w:rPr>
           <w:rFonts w:asciiTheme="minorHAnsi" w:hAnsiTheme="minorHAnsi" w:cstheme="minorHAnsi"/>
+          <w:noProof/>
           <w:sz w:val="24"/>
           <w:szCs w:val="24"/>
           <w:lang w:val="ga-IE"/>
@@ -113,17 +123,19 @@
       <w:pPr>
         <w:spacing w:after="0" w:line="240" w:lineRule="auto"/>
         <w:ind w:firstLine="0"/>
-        <w:jc w:val="left"/>
-        <w:rPr>
-          <w:rFonts w:asciiTheme="minorHAnsi" w:hAnsiTheme="minorHAnsi" w:cstheme="minorHAnsi"/>
-          <w:sz w:val="24"/>
-          <w:szCs w:val="24"/>
-          <w:lang w:val="ga-IE"/>
-        </w:rPr>
-      </w:pPr>
-      <w:r>
-        <w:rPr>
-          <w:rFonts w:asciiTheme="minorHAnsi" w:hAnsiTheme="minorHAnsi" w:cstheme="minorHAnsi"/>
+        <w:contextualSpacing/>
+        <w:rPr>
+          <w:rFonts w:asciiTheme="minorHAnsi" w:hAnsiTheme="minorHAnsi" w:cstheme="minorHAnsi"/>
+          <w:noProof/>
+          <w:sz w:val="24"/>
+          <w:szCs w:val="24"/>
+          <w:lang w:val="ga-IE"/>
+        </w:rPr>
+      </w:pPr>
+      <w:r>
+        <w:rPr>
+          <w:rFonts w:asciiTheme="minorHAnsi" w:hAnsiTheme="minorHAnsi" w:cstheme="minorHAnsi"/>
+          <w:noProof/>
           <w:sz w:val="24"/>
           <w:szCs w:val="24"/>
           <w:lang w:val="ga-IE"/>
@@ -135,28 +147,30 @@
       <w:pPr>
         <w:spacing w:after="0" w:line="240" w:lineRule="auto"/>
         <w:ind w:firstLine="0"/>
-        <w:jc w:val="left"/>
-        <w:rPr>
-          <w:rFonts w:asciiTheme="minorHAnsi" w:hAnsiTheme="minorHAnsi" w:cstheme="minorHAnsi"/>
-          <w:sz w:val="24"/>
-          <w:szCs w:val="24"/>
-          <w:lang w:val="ga-IE"/>
-        </w:rPr>
-      </w:pPr>
-      <w:r>
-        <w:rPr>
-          <w:rFonts w:asciiTheme="minorHAnsi" w:hAnsiTheme="minorHAnsi" w:cstheme="minorHAnsi"/>
-          <w:sz w:val="24"/>
-          <w:szCs w:val="24"/>
-          <w:lang w:val="ga-IE"/>
-        </w:rPr>
-        <w:t xml:space="preserve">(21a 8) .i. is hed in so noguidimm .i. co nducaid etargne ṅdǽ </w:t>
+        <w:contextualSpacing/>
+        <w:rPr>
+          <w:rFonts w:asciiTheme="minorHAnsi" w:hAnsiTheme="minorHAnsi" w:cstheme="minorHAnsi"/>
+          <w:noProof/>
+          <w:sz w:val="24"/>
+          <w:szCs w:val="24"/>
+          <w:lang w:val="ga-IE"/>
+        </w:rPr>
+      </w:pPr>
+      <w:r>
+        <w:rPr>
+          <w:rFonts w:asciiTheme="minorHAnsi" w:hAnsiTheme="minorHAnsi" w:cstheme="minorHAnsi"/>
+          <w:noProof/>
+          <w:sz w:val="24"/>
+          <w:szCs w:val="24"/>
+          <w:lang w:val="ga-IE"/>
+        </w:rPr>
+        <w:t xml:space="preserve">(21a 8) .i. is hed in so no guidimm .i. co nducaid etargne ṅdǽ </w:t>
       </w:r>
       <w:r>
         <w:rPr>
           <w:rFonts w:asciiTheme="minorHAnsi" w:hAnsiTheme="minorHAnsi" w:cstheme="minorHAnsi"/>
           <w:i/>
-          <w:iCs/>
+          <w:noProof/>
           <w:sz w:val="24"/>
           <w:szCs w:val="24"/>
           <w:lang w:val="ga-IE"/>
@@ -166,39 +180,42 @@
       <w:r>
         <w:rPr>
           <w:rFonts w:asciiTheme="minorHAnsi" w:hAnsiTheme="minorHAnsi" w:cstheme="minorHAnsi"/>
-          <w:sz w:val="24"/>
-          <w:szCs w:val="24"/>
-          <w:lang w:val="ga-IE"/>
-        </w:rPr>
-        <w:t xml:space="preserve"> cona roib temel inna tol domunde tar rosc for nanme</w:t>
-      </w:r>
-    </w:p>
-    <w:p>
-      <w:pPr>
-        <w:spacing w:after="0" w:line="240" w:lineRule="auto"/>
-        <w:ind w:firstLine="0"/>
-        <w:jc w:val="left"/>
-        <w:rPr>
-          <w:rFonts w:asciiTheme="minorHAnsi" w:hAnsiTheme="minorHAnsi" w:cstheme="minorHAnsi"/>
-          <w:sz w:val="24"/>
-          <w:szCs w:val="24"/>
-          <w:lang w:val="ga-IE"/>
-        </w:rPr>
-      </w:pPr>
-      <w:r>
-        <w:rPr>
-          <w:rFonts w:asciiTheme="minorHAnsi" w:hAnsiTheme="minorHAnsi" w:cstheme="minorHAnsi"/>
-          <w:sz w:val="24"/>
-          <w:szCs w:val="24"/>
-          <w:lang w:val="ga-IE"/>
-        </w:rPr>
-        <w:t xml:space="preserve">(14c 18) .i. hore no*ndob*molorsa </w:t>
+          <w:noProof/>
+          <w:sz w:val="24"/>
+          <w:szCs w:val="24"/>
+          <w:lang w:val="ga-IE"/>
+        </w:rPr>
+        <w:t xml:space="preserve"> co na roib temel inna tol domunde tar rosc for nanme</w:t>
+      </w:r>
+    </w:p>
+    <w:p>
+      <w:pPr>
+        <w:spacing w:after="0" w:line="240" w:lineRule="auto"/>
+        <w:ind w:firstLine="0"/>
+        <w:contextualSpacing/>
+        <w:rPr>
+          <w:rFonts w:asciiTheme="minorHAnsi" w:hAnsiTheme="minorHAnsi" w:cstheme="minorHAnsi"/>
+          <w:noProof/>
+          <w:sz w:val="24"/>
+          <w:szCs w:val="24"/>
+          <w:lang w:val="ga-IE"/>
+        </w:rPr>
+      </w:pPr>
+      <w:r>
+        <w:rPr>
+          <w:rFonts w:asciiTheme="minorHAnsi" w:hAnsiTheme="minorHAnsi" w:cstheme="minorHAnsi"/>
+          <w:noProof/>
+          <w:sz w:val="24"/>
+          <w:szCs w:val="24"/>
+          <w:lang w:val="ga-IE"/>
+        </w:rPr>
+        <w:t xml:space="preserve">(14c 18) .i. hore nondob molor sa </w:t>
       </w:r>
       <w:r>
         <w:rPr>
           <w:rFonts w:asciiTheme="minorHAnsi" w:hAnsiTheme="minorHAnsi" w:cstheme="minorHAnsi"/>
           <w:i/>
-          <w:iCs/>
+          <w:noProof/>
           <w:sz w:val="24"/>
           <w:szCs w:val="24"/>
           <w:lang w:val="ga-IE"/>
@@ -208,83 +225,90 @@
       <w:r>
         <w:rPr>
           <w:rFonts w:asciiTheme="minorHAnsi" w:hAnsiTheme="minorHAnsi" w:cstheme="minorHAnsi"/>
-          <w:sz w:val="24"/>
-          <w:szCs w:val="24"/>
-          <w:lang w:val="ga-IE"/>
-        </w:rPr>
-        <w:t xml:space="preserve"> no*m*móidim indib</w:t>
-      </w:r>
-    </w:p>
-    <w:p>
-      <w:pPr>
-        <w:spacing w:after="0" w:line="240" w:lineRule="auto"/>
-        <w:ind w:firstLine="0"/>
-        <w:jc w:val="left"/>
-        <w:rPr>
-          <w:rFonts w:asciiTheme="minorHAnsi" w:hAnsiTheme="minorHAnsi" w:cstheme="minorHAnsi"/>
-          <w:sz w:val="24"/>
-          <w:szCs w:val="24"/>
-          <w:lang w:val="ga-IE"/>
-        </w:rPr>
-      </w:pPr>
-      <w:r>
-        <w:rPr>
-          <w:rFonts w:asciiTheme="minorHAnsi" w:hAnsiTheme="minorHAnsi" w:cstheme="minorHAnsi"/>
-          <w:sz w:val="24"/>
-          <w:szCs w:val="24"/>
-          <w:lang w:val="ga-IE"/>
-        </w:rPr>
-        <w:t>(9b 4) .i. amal no*nda*frecṅdircc sa</w:t>
-      </w:r>
-    </w:p>
-    <w:p>
-      <w:pPr>
-        <w:spacing w:after="0" w:line="240" w:lineRule="auto"/>
-        <w:ind w:firstLine="0"/>
-        <w:jc w:val="left"/>
-        <w:rPr>
-          <w:rFonts w:asciiTheme="minorHAnsi" w:hAnsiTheme="minorHAnsi" w:cstheme="minorHAnsi"/>
-          <w:sz w:val="24"/>
-          <w:szCs w:val="24"/>
-          <w:lang w:val="ga-IE"/>
-        </w:rPr>
-      </w:pPr>
-      <w:r>
-        <w:rPr>
-          <w:rFonts w:asciiTheme="minorHAnsi" w:hAnsiTheme="minorHAnsi" w:cstheme="minorHAnsi"/>
-          <w:sz w:val="24"/>
-          <w:szCs w:val="24"/>
-          <w:lang w:val="ga-IE"/>
-        </w:rPr>
-        <w:t>(5b 28) .i. is inse ṅduit ni tú no*d*nail acht is hé no*t*ail</w:t>
-      </w:r>
-    </w:p>
-    <w:p>
-      <w:pPr>
-        <w:spacing w:after="0" w:line="240" w:lineRule="auto"/>
-        <w:ind w:firstLine="0"/>
-        <w:jc w:val="left"/>
-        <w:rPr>
-          <w:rFonts w:asciiTheme="minorHAnsi" w:hAnsiTheme="minorHAnsi" w:cstheme="minorHAnsi"/>
-          <w:sz w:val="24"/>
-          <w:szCs w:val="24"/>
-          <w:lang w:val="ga-IE"/>
-        </w:rPr>
-      </w:pPr>
-      <w:r>
-        <w:rPr>
-          <w:rFonts w:asciiTheme="minorHAnsi" w:hAnsiTheme="minorHAnsi" w:cstheme="minorHAnsi"/>
-          <w:sz w:val="24"/>
-          <w:szCs w:val="24"/>
-          <w:lang w:val="ga-IE"/>
-        </w:rPr>
-        <w:t xml:space="preserve">(10d 23) .i. mad ar lóg pridcha sa .i. ar m- etiuth </w:t>
+          <w:noProof/>
+          <w:sz w:val="24"/>
+          <w:szCs w:val="24"/>
+          <w:lang w:val="ga-IE"/>
+        </w:rPr>
+        <w:t xml:space="preserve"> nom móidim indib</w:t>
+      </w:r>
+    </w:p>
+    <w:p>
+      <w:pPr>
+        <w:spacing w:after="0" w:line="240" w:lineRule="auto"/>
+        <w:ind w:firstLine="0"/>
+        <w:contextualSpacing/>
+        <w:rPr>
+          <w:rFonts w:asciiTheme="minorHAnsi" w:hAnsiTheme="minorHAnsi" w:cstheme="minorHAnsi"/>
+          <w:noProof/>
+          <w:sz w:val="24"/>
+          <w:szCs w:val="24"/>
+          <w:lang w:val="ga-IE"/>
+        </w:rPr>
+      </w:pPr>
+      <w:r>
+        <w:rPr>
+          <w:rFonts w:asciiTheme="minorHAnsi" w:hAnsiTheme="minorHAnsi" w:cstheme="minorHAnsi"/>
+          <w:noProof/>
+          <w:sz w:val="24"/>
+          <w:szCs w:val="24"/>
+          <w:lang w:val="ga-IE"/>
+        </w:rPr>
+        <w:t>(9b 4) .i. amal no nda frecṅdircc sa</w:t>
+      </w:r>
+    </w:p>
+    <w:p>
+      <w:pPr>
+        <w:spacing w:after="0" w:line="240" w:lineRule="auto"/>
+        <w:ind w:firstLine="0"/>
+        <w:contextualSpacing/>
+        <w:rPr>
+          <w:rFonts w:asciiTheme="minorHAnsi" w:hAnsiTheme="minorHAnsi" w:cstheme="minorHAnsi"/>
+          <w:noProof/>
+          <w:sz w:val="24"/>
+          <w:szCs w:val="24"/>
+          <w:lang w:val="ga-IE"/>
+        </w:rPr>
+      </w:pPr>
+      <w:r>
+        <w:rPr>
+          <w:rFonts w:asciiTheme="minorHAnsi" w:hAnsiTheme="minorHAnsi" w:cstheme="minorHAnsi"/>
+          <w:noProof/>
+          <w:sz w:val="24"/>
+          <w:szCs w:val="24"/>
+          <w:lang w:val="ga-IE"/>
+        </w:rPr>
+        <w:t>(5b 28) .i. is inse ṅduit ni tú nod nail acht is hé not ail</w:t>
+      </w:r>
+    </w:p>
+    <w:p>
+      <w:pPr>
+        <w:spacing w:after="0" w:line="240" w:lineRule="auto"/>
+        <w:ind w:firstLine="0"/>
+        <w:contextualSpacing/>
+        <w:rPr>
+          <w:rFonts w:asciiTheme="minorHAnsi" w:hAnsiTheme="minorHAnsi" w:cstheme="minorHAnsi"/>
+          <w:noProof/>
+          <w:sz w:val="24"/>
+          <w:szCs w:val="24"/>
+          <w:lang w:val="ga-IE"/>
+        </w:rPr>
+      </w:pPr>
+      <w:r>
+        <w:rPr>
+          <w:rFonts w:asciiTheme="minorHAnsi" w:hAnsiTheme="minorHAnsi" w:cstheme="minorHAnsi"/>
+          <w:noProof/>
+          <w:sz w:val="24"/>
+          <w:szCs w:val="24"/>
+          <w:lang w:val="ga-IE"/>
+        </w:rPr>
+        <w:t xml:space="preserve">(10d 23) .i. mad ar lóg pridcha sa .i. ar m etiuth </w:t>
       </w:r>
       <w:r>
         <w:rPr>
           <w:rFonts w:asciiTheme="minorHAnsi" w:hAnsiTheme="minorHAnsi" w:cstheme="minorHAnsi"/>
           <w:i/>
-          <w:iCs/>
+          <w:noProof/>
           <w:sz w:val="24"/>
           <w:szCs w:val="24"/>
           <w:lang w:val="ga-IE"/>
@@ -294,94 +318,103 @@
       <w:r>
         <w:rPr>
           <w:rFonts w:asciiTheme="minorHAnsi" w:hAnsiTheme="minorHAnsi" w:cstheme="minorHAnsi"/>
-          <w:sz w:val="24"/>
-          <w:szCs w:val="24"/>
-          <w:lang w:val="ga-IE"/>
-        </w:rPr>
-        <w:t xml:space="preserve"> mo thoschith ní mbia fochricc dar hési mo precepte</w:t>
-      </w:r>
-    </w:p>
-    <w:p>
-      <w:pPr>
-        <w:spacing w:after="0" w:line="240" w:lineRule="auto"/>
-        <w:ind w:firstLine="0"/>
-        <w:jc w:val="left"/>
-        <w:rPr>
-          <w:rFonts w:asciiTheme="minorHAnsi" w:hAnsiTheme="minorHAnsi" w:cstheme="minorHAnsi"/>
-          <w:sz w:val="24"/>
-          <w:szCs w:val="24"/>
-          <w:lang w:val="ga-IE"/>
-        </w:rPr>
-      </w:pPr>
-      <w:r>
-        <w:rPr>
-          <w:rFonts w:asciiTheme="minorHAnsi" w:hAnsiTheme="minorHAnsi" w:cstheme="minorHAnsi"/>
-          <w:sz w:val="24"/>
-          <w:szCs w:val="24"/>
-          <w:lang w:val="ga-IE"/>
-        </w:rPr>
-        <w:t>(14d 17) .i. coní arim se peccad lib si uili ɫ. ara tart sa fortacht dúib si arna -p trom fuirib for nóinur</w:t>
-      </w:r>
-    </w:p>
-    <w:p>
-      <w:pPr>
-        <w:spacing w:after="0" w:line="240" w:lineRule="auto"/>
-        <w:ind w:firstLine="0"/>
-        <w:jc w:val="left"/>
-        <w:rPr>
-          <w:rFonts w:asciiTheme="minorHAnsi" w:hAnsiTheme="minorHAnsi" w:cstheme="minorHAnsi"/>
-          <w:sz w:val="24"/>
-          <w:szCs w:val="24"/>
-          <w:lang w:val="ga-IE"/>
-        </w:rPr>
-      </w:pPr>
-      <w:r>
-        <w:rPr>
-          <w:rFonts w:asciiTheme="minorHAnsi" w:hAnsiTheme="minorHAnsi" w:cstheme="minorHAnsi"/>
-          <w:sz w:val="24"/>
-          <w:szCs w:val="24"/>
-          <w:lang w:val="ga-IE"/>
-        </w:rPr>
-        <w:t>(12c 36) .i. cote mo thorbese dúib mad amne labrar</w:t>
-      </w:r>
-    </w:p>
-    <w:p>
-      <w:pPr>
-        <w:spacing w:after="0" w:line="240" w:lineRule="auto"/>
-        <w:ind w:firstLine="0"/>
-        <w:jc w:val="left"/>
-        <w:rPr>
-          <w:rFonts w:asciiTheme="minorHAnsi" w:hAnsiTheme="minorHAnsi" w:cstheme="minorHAnsi"/>
-          <w:sz w:val="24"/>
-          <w:szCs w:val="24"/>
-          <w:lang w:val="ga-IE"/>
-        </w:rPr>
-      </w:pPr>
-      <w:r>
-        <w:rPr>
-          <w:rFonts w:asciiTheme="minorHAnsi" w:hAnsiTheme="minorHAnsi" w:cstheme="minorHAnsi"/>
-          <w:sz w:val="24"/>
-          <w:szCs w:val="24"/>
-          <w:lang w:val="ga-IE"/>
-        </w:rPr>
-        <w:t>(6c 9) .i. ni hed no*t*beir í nem cia ba loingthech</w:t>
-      </w:r>
-    </w:p>
-    <w:p>
-      <w:pPr>
-        <w:spacing w:after="0" w:line="240" w:lineRule="auto"/>
-        <w:ind w:firstLine="0"/>
-        <w:jc w:val="left"/>
-        <w:rPr>
-          <w:rFonts w:asciiTheme="minorHAnsi" w:hAnsiTheme="minorHAnsi" w:cstheme="minorHAnsi"/>
-          <w:sz w:val="24"/>
-          <w:szCs w:val="24"/>
-          <w:lang w:val="ga-IE"/>
-        </w:rPr>
-      </w:pPr>
-      <w:r>
-        <w:rPr>
-          <w:rFonts w:asciiTheme="minorHAnsi" w:hAnsiTheme="minorHAnsi" w:cstheme="minorHAnsi"/>
+          <w:noProof/>
+          <w:sz w:val="24"/>
+          <w:szCs w:val="24"/>
+          <w:lang w:val="ga-IE"/>
+        </w:rPr>
+        <w:t xml:space="preserve"> mo thoschith ním bia fochricc dar hési mo precepte</w:t>
+      </w:r>
+    </w:p>
+    <w:p>
+      <w:pPr>
+        <w:spacing w:after="0" w:line="240" w:lineRule="auto"/>
+        <w:ind w:firstLine="0"/>
+        <w:contextualSpacing/>
+        <w:rPr>
+          <w:rFonts w:asciiTheme="minorHAnsi" w:hAnsiTheme="minorHAnsi" w:cstheme="minorHAnsi"/>
+          <w:noProof/>
+          <w:sz w:val="24"/>
+          <w:szCs w:val="24"/>
+          <w:lang w:val="ga-IE"/>
+        </w:rPr>
+      </w:pPr>
+      <w:r>
+        <w:rPr>
+          <w:rFonts w:asciiTheme="minorHAnsi" w:hAnsiTheme="minorHAnsi" w:cstheme="minorHAnsi"/>
+          <w:noProof/>
+          <w:sz w:val="24"/>
+          <w:szCs w:val="24"/>
+          <w:lang w:val="ga-IE"/>
+        </w:rPr>
+        <w:t>(14d 17) .i. co ní arim se peccad lib si uili ɫ. ara tart sa fortacht dúib si ar nap trom fuirib for nóinur</w:t>
+      </w:r>
+    </w:p>
+    <w:p>
+      <w:pPr>
+        <w:spacing w:after="0" w:line="240" w:lineRule="auto"/>
+        <w:ind w:firstLine="0"/>
+        <w:contextualSpacing/>
+        <w:rPr>
+          <w:rFonts w:asciiTheme="minorHAnsi" w:hAnsiTheme="minorHAnsi" w:cstheme="minorHAnsi"/>
+          <w:noProof/>
+          <w:sz w:val="24"/>
+          <w:szCs w:val="24"/>
+          <w:lang w:val="ga-IE"/>
+        </w:rPr>
+      </w:pPr>
+      <w:r>
+        <w:rPr>
+          <w:rFonts w:asciiTheme="minorHAnsi" w:hAnsiTheme="minorHAnsi" w:cstheme="minorHAnsi"/>
+          <w:noProof/>
+          <w:sz w:val="24"/>
+          <w:szCs w:val="24"/>
+          <w:lang w:val="ga-IE"/>
+        </w:rPr>
+        <w:t>(12c 36) .i. cote mo thorbe se dúib mad amne labrar</w:t>
+      </w:r>
+    </w:p>
+    <w:p>
+      <w:pPr>
+        <w:spacing w:after="0" w:line="240" w:lineRule="auto"/>
+        <w:ind w:firstLine="0"/>
+        <w:contextualSpacing/>
+        <w:rPr>
+          <w:rFonts w:asciiTheme="minorHAnsi" w:hAnsiTheme="minorHAnsi" w:cstheme="minorHAnsi"/>
+          <w:noProof/>
+          <w:sz w:val="24"/>
+          <w:szCs w:val="24"/>
+          <w:lang w:val="ga-IE"/>
+        </w:rPr>
+      </w:pPr>
+      <w:r>
+        <w:rPr>
+          <w:rFonts w:asciiTheme="minorHAnsi" w:hAnsiTheme="minorHAnsi" w:cstheme="minorHAnsi"/>
+          <w:noProof/>
+          <w:sz w:val="24"/>
+          <w:szCs w:val="24"/>
+          <w:lang w:val="ga-IE"/>
+        </w:rPr>
+        <w:t>(6c 9) .i. ni hed not beir í nem cia ba loingthech</w:t>
+      </w:r>
+    </w:p>
+    <w:p>
+      <w:pPr>
+        <w:spacing w:after="0" w:line="240" w:lineRule="auto"/>
+        <w:ind w:firstLine="0"/>
+        <w:contextualSpacing/>
+        <w:rPr>
+          <w:rFonts w:asciiTheme="minorHAnsi" w:hAnsiTheme="minorHAnsi" w:cstheme="minorHAnsi"/>
+          <w:noProof/>
+          <w:sz w:val="24"/>
+          <w:szCs w:val="24"/>
+          <w:lang w:val="ga-IE"/>
+        </w:rPr>
+      </w:pPr>
+      <w:r>
+        <w:rPr>
+          <w:rFonts w:asciiTheme="minorHAnsi" w:hAnsiTheme="minorHAnsi" w:cstheme="minorHAnsi"/>
+          <w:noProof/>
           <w:sz w:val="24"/>
           <w:szCs w:val="24"/>
           <w:lang w:val="ga-IE"/>
@@ -392,7 +425,7 @@
         <w:rPr>
           <w:rFonts w:asciiTheme="minorHAnsi" w:hAnsiTheme="minorHAnsi" w:cstheme="minorHAnsi"/>
           <w:i/>
-          <w:iCs/>
+          <w:noProof/>
           <w:sz w:val="24"/>
           <w:szCs w:val="24"/>
           <w:lang w:val="ga-IE"/>
@@ -402,6 +435,7 @@
       <w:r>
         <w:rPr>
           <w:rFonts w:asciiTheme="minorHAnsi" w:hAnsiTheme="minorHAnsi" w:cstheme="minorHAnsi"/>
+          <w:noProof/>
           <w:sz w:val="24"/>
           <w:szCs w:val="24"/>
           <w:lang w:val="ga-IE"/>
@@ -413,17 +447,19 @@
       <w:pPr>
         <w:spacing w:after="0" w:line="240" w:lineRule="auto"/>
         <w:ind w:firstLine="0"/>
-        <w:jc w:val="left"/>
-        <w:rPr>
-          <w:rFonts w:asciiTheme="minorHAnsi" w:hAnsiTheme="minorHAnsi" w:cstheme="minorHAnsi"/>
-          <w:sz w:val="24"/>
-          <w:szCs w:val="24"/>
-          <w:lang w:val="ga-IE"/>
-        </w:rPr>
-      </w:pPr>
-      <w:r>
-        <w:rPr>
-          <w:rFonts w:asciiTheme="minorHAnsi" w:hAnsiTheme="minorHAnsi" w:cstheme="minorHAnsi"/>
+        <w:contextualSpacing/>
+        <w:rPr>
+          <w:rFonts w:asciiTheme="minorHAnsi" w:hAnsiTheme="minorHAnsi" w:cstheme="minorHAnsi"/>
+          <w:noProof/>
+          <w:sz w:val="24"/>
+          <w:szCs w:val="24"/>
+          <w:lang w:val="ga-IE"/>
+        </w:rPr>
+      </w:pPr>
+      <w:r>
+        <w:rPr>
+          <w:rFonts w:asciiTheme="minorHAnsi" w:hAnsiTheme="minorHAnsi" w:cstheme="minorHAnsi"/>
+          <w:noProof/>
           <w:sz w:val="24"/>
           <w:szCs w:val="24"/>
           <w:lang w:val="ga-IE"/>
@@ -434,7 +470,7 @@
         <w:rPr>
           <w:rFonts w:asciiTheme="minorHAnsi" w:hAnsiTheme="minorHAnsi" w:cstheme="minorHAnsi"/>
           <w:i/>
-          <w:iCs/>
+          <w:noProof/>
           <w:sz w:val="24"/>
           <w:szCs w:val="24"/>
           <w:lang w:val="ga-IE"/>
@@ -444,61 +480,66 @@
       <w:r>
         <w:rPr>
           <w:rFonts w:asciiTheme="minorHAnsi" w:hAnsiTheme="minorHAnsi" w:cstheme="minorHAnsi"/>
-          <w:sz w:val="24"/>
-          <w:szCs w:val="24"/>
-          <w:lang w:val="ga-IE"/>
-        </w:rPr>
-        <w:t xml:space="preserve"> tomil inna hí siu dommeil do chenél arná -p hé som conéit dét so</w:t>
-      </w:r>
-    </w:p>
-    <w:p>
-      <w:pPr>
-        <w:spacing w:after="0" w:line="240" w:lineRule="auto"/>
-        <w:ind w:firstLine="0"/>
-        <w:jc w:val="left"/>
-        <w:rPr>
-          <w:rFonts w:asciiTheme="minorHAnsi" w:hAnsiTheme="minorHAnsi" w:cstheme="minorHAnsi"/>
-          <w:sz w:val="24"/>
-          <w:szCs w:val="24"/>
-          <w:lang w:val="ga-IE"/>
-        </w:rPr>
-      </w:pPr>
-      <w:r>
-        <w:rPr>
-          <w:rFonts w:asciiTheme="minorHAnsi" w:hAnsiTheme="minorHAnsi" w:cstheme="minorHAnsi"/>
-          <w:sz w:val="24"/>
-          <w:szCs w:val="24"/>
-          <w:lang w:val="ga-IE"/>
-        </w:rPr>
-        <w:t>(29d 19) .i. na ba thoirsech cia beo sa hi carcair</w:t>
-      </w:r>
-    </w:p>
-    <w:p>
-      <w:pPr>
-        <w:spacing w:after="0" w:line="240" w:lineRule="auto"/>
-        <w:ind w:firstLine="0"/>
-        <w:jc w:val="left"/>
-        <w:rPr>
-          <w:rFonts w:asciiTheme="minorHAnsi" w:hAnsiTheme="minorHAnsi" w:cstheme="minorHAnsi"/>
-          <w:sz w:val="24"/>
-          <w:szCs w:val="24"/>
-          <w:lang w:val="ga-IE"/>
-        </w:rPr>
-      </w:pPr>
-      <w:r>
-        <w:rPr>
-          <w:rFonts w:asciiTheme="minorHAnsi" w:hAnsiTheme="minorHAnsi" w:cstheme="minorHAnsi"/>
-          <w:sz w:val="24"/>
-          <w:szCs w:val="24"/>
-          <w:lang w:val="ga-IE"/>
-        </w:rPr>
-        <w:t xml:space="preserve">(27a 24) .i. nach*ib*mided .i. nach*ib*berar i smachtu rechta fetarlicce inna ndig </w:t>
+          <w:noProof/>
+          <w:sz w:val="24"/>
+          <w:szCs w:val="24"/>
+          <w:lang w:val="ga-IE"/>
+        </w:rPr>
+        <w:t xml:space="preserve"> tomil inna hí siu dommeil do chenél ar náp hé som conéit dét so</w:t>
+      </w:r>
+    </w:p>
+    <w:p>
+      <w:pPr>
+        <w:spacing w:after="0" w:line="240" w:lineRule="auto"/>
+        <w:ind w:firstLine="0"/>
+        <w:contextualSpacing/>
+        <w:rPr>
+          <w:rFonts w:asciiTheme="minorHAnsi" w:hAnsiTheme="minorHAnsi" w:cstheme="minorHAnsi"/>
+          <w:noProof/>
+          <w:sz w:val="24"/>
+          <w:szCs w:val="24"/>
+          <w:lang w:val="ga-IE"/>
+        </w:rPr>
+      </w:pPr>
+      <w:r>
+        <w:rPr>
+          <w:rFonts w:asciiTheme="minorHAnsi" w:hAnsiTheme="minorHAnsi" w:cstheme="minorHAnsi"/>
+          <w:noProof/>
+          <w:sz w:val="24"/>
+          <w:szCs w:val="24"/>
+          <w:lang w:val="ga-IE"/>
+        </w:rPr>
+        <w:t>(29d 19) .i. naba thoirsech cia beo sa hi carcair</w:t>
+      </w:r>
+    </w:p>
+    <w:p>
+      <w:pPr>
+        <w:spacing w:after="0" w:line="240" w:lineRule="auto"/>
+        <w:ind w:firstLine="0"/>
+        <w:contextualSpacing/>
+        <w:rPr>
+          <w:rFonts w:asciiTheme="minorHAnsi" w:hAnsiTheme="minorHAnsi" w:cstheme="minorHAnsi"/>
+          <w:noProof/>
+          <w:sz w:val="24"/>
+          <w:szCs w:val="24"/>
+          <w:lang w:val="ga-IE"/>
+        </w:rPr>
+      </w:pPr>
+      <w:r>
+        <w:rPr>
+          <w:rFonts w:asciiTheme="minorHAnsi" w:hAnsiTheme="minorHAnsi" w:cstheme="minorHAnsi"/>
+          <w:noProof/>
+          <w:sz w:val="24"/>
+          <w:szCs w:val="24"/>
+          <w:lang w:val="ga-IE"/>
+        </w:rPr>
+        <w:t xml:space="preserve">(27a 24) .i. nachib mided .i. nachib berar i smachtu rechta fetarlicce inn a ndig </w:t>
       </w:r>
       <w:r>
         <w:rPr>
           <w:rFonts w:asciiTheme="minorHAnsi" w:hAnsiTheme="minorHAnsi" w:cstheme="minorHAnsi"/>
           <w:i/>
-          <w:iCs/>
+          <w:noProof/>
           <w:sz w:val="24"/>
           <w:szCs w:val="24"/>
           <w:lang w:val="ga-IE"/>
@@ -508,17 +549,18 @@
       <w:r>
         <w:rPr>
           <w:rFonts w:asciiTheme="minorHAnsi" w:hAnsiTheme="minorHAnsi" w:cstheme="minorHAnsi"/>
-          <w:sz w:val="24"/>
-          <w:szCs w:val="24"/>
-          <w:lang w:val="ga-IE"/>
-        </w:rPr>
-        <w:t xml:space="preserve"> a mbiad inna llíthu </w:t>
+          <w:noProof/>
+          <w:sz w:val="24"/>
+          <w:szCs w:val="24"/>
+          <w:lang w:val="ga-IE"/>
+        </w:rPr>
+        <w:t xml:space="preserve"> a mbiad inn a llíthu </w:t>
       </w:r>
       <w:r>
         <w:rPr>
           <w:rFonts w:asciiTheme="minorHAnsi" w:hAnsiTheme="minorHAnsi" w:cstheme="minorHAnsi"/>
           <w:i/>
-          <w:iCs/>
+          <w:noProof/>
           <w:sz w:val="24"/>
           <w:szCs w:val="24"/>
           <w:lang w:val="ga-IE"/>
@@ -528,6 +570,7 @@
       <w:r>
         <w:rPr>
           <w:rFonts w:asciiTheme="minorHAnsi" w:hAnsiTheme="minorHAnsi" w:cstheme="minorHAnsi"/>
+          <w:noProof/>
           <w:sz w:val="24"/>
           <w:szCs w:val="24"/>
           <w:lang w:val="ga-IE"/>
@@ -539,17 +582,19 @@
       <w:pPr>
         <w:spacing w:after="0" w:line="240" w:lineRule="auto"/>
         <w:ind w:firstLine="0"/>
-        <w:jc w:val="left"/>
-        <w:rPr>
-          <w:rFonts w:asciiTheme="minorHAnsi" w:hAnsiTheme="minorHAnsi" w:cstheme="minorHAnsi"/>
-          <w:sz w:val="24"/>
-          <w:szCs w:val="24"/>
-          <w:lang w:val="ga-IE"/>
-        </w:rPr>
-      </w:pPr>
-      <w:r>
-        <w:rPr>
-          <w:rFonts w:asciiTheme="minorHAnsi" w:hAnsiTheme="minorHAnsi" w:cstheme="minorHAnsi"/>
+        <w:contextualSpacing/>
+        <w:rPr>
+          <w:rFonts w:asciiTheme="minorHAnsi" w:hAnsiTheme="minorHAnsi" w:cstheme="minorHAnsi"/>
+          <w:noProof/>
+          <w:sz w:val="24"/>
+          <w:szCs w:val="24"/>
+          <w:lang w:val="ga-IE"/>
+        </w:rPr>
+      </w:pPr>
+      <w:r>
+        <w:rPr>
+          <w:rFonts w:asciiTheme="minorHAnsi" w:hAnsiTheme="minorHAnsi" w:cstheme="minorHAnsi"/>
+          <w:noProof/>
           <w:sz w:val="24"/>
           <w:szCs w:val="24"/>
           <w:lang w:val="ga-IE"/>
@@ -560,7 +605,7 @@
         <w:rPr>
           <w:rFonts w:asciiTheme="minorHAnsi" w:hAnsiTheme="minorHAnsi" w:cstheme="minorHAnsi"/>
           <w:i/>
-          <w:iCs/>
+          <w:noProof/>
           <w:sz w:val="24"/>
           <w:szCs w:val="24"/>
           <w:lang w:val="ga-IE"/>
@@ -570,6 +615,7 @@
       <w:r>
         <w:rPr>
           <w:rFonts w:asciiTheme="minorHAnsi" w:hAnsiTheme="minorHAnsi" w:cstheme="minorHAnsi"/>
+          <w:noProof/>
           <w:sz w:val="24"/>
           <w:szCs w:val="24"/>
           <w:lang w:val="ga-IE"/>
@@ -581,40 +627,44 @@
       <w:pPr>
         <w:spacing w:after="0" w:line="240" w:lineRule="auto"/>
         <w:ind w:firstLine="0"/>
-        <w:jc w:val="left"/>
-        <w:rPr>
-          <w:rFonts w:asciiTheme="minorHAnsi" w:hAnsiTheme="minorHAnsi" w:cstheme="minorHAnsi"/>
-          <w:sz w:val="24"/>
-          <w:szCs w:val="24"/>
-          <w:lang w:val="ga-IE"/>
-        </w:rPr>
-      </w:pPr>
-      <w:r>
-        <w:rPr>
-          <w:rFonts w:asciiTheme="minorHAnsi" w:hAnsiTheme="minorHAnsi" w:cstheme="minorHAnsi"/>
-          <w:sz w:val="24"/>
-          <w:szCs w:val="24"/>
-          <w:lang w:val="ga-IE"/>
-        </w:rPr>
-        <w:t>(23d 10) .i. no*b*carad</w:t>
-      </w:r>
-    </w:p>
-    <w:p>
-      <w:pPr>
-        <w:spacing w:after="0" w:line="240" w:lineRule="auto"/>
-        <w:ind w:firstLine="0"/>
-        <w:jc w:val="left"/>
+        <w:contextualSpacing/>
         <w:rPr>
           <w:rFonts w:asciiTheme="minorHAnsi" w:hAnsiTheme="minorHAnsi" w:cstheme="minorHAnsi"/>
           <w:i/>
-          <w:sz w:val="24"/>
-          <w:szCs w:val="24"/>
-          <w:lang w:val="ga-IE"/>
-        </w:rPr>
-      </w:pPr>
-      <w:r>
-        <w:rPr>
-          <w:rFonts w:asciiTheme="minorHAnsi" w:hAnsiTheme="minorHAnsi" w:cstheme="minorHAnsi"/>
+          <w:noProof/>
+          <w:sz w:val="24"/>
+          <w:szCs w:val="24"/>
+          <w:lang w:val="ga-IE"/>
+        </w:rPr>
+      </w:pPr>
+      <w:r>
+        <w:rPr>
+          <w:rFonts w:asciiTheme="minorHAnsi" w:hAnsiTheme="minorHAnsi" w:cstheme="minorHAnsi"/>
+          <w:noProof/>
+          <w:sz w:val="24"/>
+          <w:szCs w:val="24"/>
+          <w:lang w:val="ga-IE"/>
+        </w:rPr>
+        <w:t>(23d 10) .i. nob carad</w:t>
+      </w:r>
+    </w:p>
+    <w:p>
+      <w:pPr>
+        <w:spacing w:after="0" w:line="240" w:lineRule="auto"/>
+        <w:ind w:firstLine="0"/>
+        <w:contextualSpacing/>
+        <w:rPr>
+          <w:rFonts w:asciiTheme="minorHAnsi" w:hAnsiTheme="minorHAnsi" w:cstheme="minorHAnsi"/>
+          <w:noProof/>
+          <w:sz w:val="24"/>
+          <w:szCs w:val="24"/>
+          <w:lang w:val="ga-IE"/>
+        </w:rPr>
+      </w:pPr>
+      <w:r>
+        <w:rPr>
+          <w:rFonts w:asciiTheme="minorHAnsi" w:hAnsiTheme="minorHAnsi" w:cstheme="minorHAnsi"/>
+          <w:noProof/>
           <w:sz w:val="24"/>
           <w:szCs w:val="24"/>
           <w:lang w:val="ga-IE"/>
@@ -625,7 +675,7 @@
         <w:rPr>
           <w:rFonts w:asciiTheme="minorHAnsi" w:hAnsiTheme="minorHAnsi" w:cstheme="minorHAnsi"/>
           <w:i/>
-          <w:iCs/>
+          <w:noProof/>
           <w:sz w:val="24"/>
           <w:szCs w:val="24"/>
           <w:lang w:val="ga-IE"/>
@@ -635,6 +685,7 @@
       <w:r>
         <w:rPr>
           <w:rFonts w:asciiTheme="minorHAnsi" w:hAnsiTheme="minorHAnsi" w:cstheme="minorHAnsi"/>
+          <w:noProof/>
           <w:sz w:val="24"/>
           <w:szCs w:val="24"/>
           <w:lang w:val="ga-IE"/>
@@ -645,7 +696,7 @@
         <w:rPr>
           <w:rFonts w:asciiTheme="minorHAnsi" w:hAnsiTheme="minorHAnsi" w:cstheme="minorHAnsi"/>
           <w:i/>
-          <w:iCs/>
+          <w:noProof/>
           <w:sz w:val="24"/>
           <w:szCs w:val="24"/>
           <w:lang w:val="ga-IE"/>
@@ -657,50 +708,54 @@
       <w:pPr>
         <w:spacing w:after="0" w:line="240" w:lineRule="auto"/>
         <w:ind w:firstLine="0"/>
-        <w:jc w:val="left"/>
-        <w:rPr>
-          <w:rFonts w:asciiTheme="minorHAnsi" w:hAnsiTheme="minorHAnsi" w:cstheme="minorHAnsi"/>
-          <w:sz w:val="24"/>
-          <w:szCs w:val="24"/>
-          <w:lang w:val="ga-IE"/>
-        </w:rPr>
-      </w:pPr>
-      <w:r>
-        <w:rPr>
-          <w:rFonts w:asciiTheme="minorHAnsi" w:hAnsiTheme="minorHAnsi" w:cstheme="minorHAnsi"/>
-          <w:sz w:val="24"/>
-          <w:szCs w:val="24"/>
-          <w:lang w:val="ga-IE"/>
-        </w:rPr>
-        <w:t>(10d 36) .i. co no*s*berinn dochum hirisse</w:t>
-      </w:r>
-    </w:p>
-    <w:p>
-      <w:pPr>
-        <w:spacing w:after="0" w:line="240" w:lineRule="auto"/>
-        <w:ind w:firstLine="0"/>
-        <w:jc w:val="left"/>
-        <w:rPr>
-          <w:rFonts w:asciiTheme="minorHAnsi" w:hAnsiTheme="minorHAnsi" w:cstheme="minorHAnsi"/>
-          <w:sz w:val="24"/>
-          <w:szCs w:val="24"/>
-          <w:lang w:val="ga-IE"/>
-        </w:rPr>
-      </w:pPr>
-      <w:r>
-        <w:rPr>
-          <w:rFonts w:asciiTheme="minorHAnsi" w:hAnsiTheme="minorHAnsi" w:cstheme="minorHAnsi"/>
-          <w:sz w:val="24"/>
-          <w:szCs w:val="24"/>
-          <w:lang w:val="ga-IE"/>
-        </w:rPr>
-        <w:t xml:space="preserve">(14c 23) .i. co beid .i. co mbed a ndede sin i -m labradsa .i. gáu </w:t>
+        <w:contextualSpacing/>
+        <w:rPr>
+          <w:rFonts w:asciiTheme="minorHAnsi" w:hAnsiTheme="minorHAnsi" w:cstheme="minorHAnsi"/>
+          <w:noProof/>
+          <w:sz w:val="24"/>
+          <w:szCs w:val="24"/>
+          <w:lang w:val="ga-IE"/>
+        </w:rPr>
+      </w:pPr>
+      <w:r>
+        <w:rPr>
+          <w:rFonts w:asciiTheme="minorHAnsi" w:hAnsiTheme="minorHAnsi" w:cstheme="minorHAnsi"/>
+          <w:noProof/>
+          <w:sz w:val="24"/>
+          <w:szCs w:val="24"/>
+          <w:lang w:val="ga-IE"/>
+        </w:rPr>
+        <w:t>(10d 36) .i. co nos berinn dochum hirisse</w:t>
+      </w:r>
+    </w:p>
+    <w:p>
+      <w:pPr>
+        <w:spacing w:after="0" w:line="240" w:lineRule="auto"/>
+        <w:ind w:firstLine="0"/>
+        <w:contextualSpacing/>
+        <w:rPr>
+          <w:rFonts w:asciiTheme="minorHAnsi" w:hAnsiTheme="minorHAnsi" w:cstheme="minorHAnsi"/>
+          <w:noProof/>
+          <w:sz w:val="24"/>
+          <w:szCs w:val="24"/>
+          <w:lang w:val="ga-IE"/>
+        </w:rPr>
+      </w:pPr>
+      <w:r>
+        <w:rPr>
+          <w:rFonts w:asciiTheme="minorHAnsi" w:hAnsiTheme="minorHAnsi" w:cstheme="minorHAnsi"/>
+          <w:noProof/>
+          <w:sz w:val="24"/>
+          <w:szCs w:val="24"/>
+          <w:lang w:val="ga-IE"/>
+        </w:rPr>
+        <w:t xml:space="preserve">(14c 23) .i. co beid .i. co mbed a ndede sin im labrad sa .i. gáu </w:t>
       </w:r>
       <w:r>
         <w:rPr>
           <w:rFonts w:asciiTheme="minorHAnsi" w:hAnsiTheme="minorHAnsi" w:cstheme="minorHAnsi"/>
           <w:i/>
-          <w:iCs/>
+          <w:noProof/>
           <w:sz w:val="24"/>
           <w:szCs w:val="24"/>
           <w:lang w:val="ga-IE"/>
@@ -710,17 +765,18 @@
       <w:r>
         <w:rPr>
           <w:rFonts w:asciiTheme="minorHAnsi" w:hAnsiTheme="minorHAnsi" w:cstheme="minorHAnsi"/>
-          <w:sz w:val="24"/>
-          <w:szCs w:val="24"/>
-          <w:lang w:val="ga-IE"/>
-        </w:rPr>
-        <w:t xml:space="preserve"> fír .i. co mbad sain a nasberin o bélib </w:t>
+          <w:noProof/>
+          <w:sz w:val="24"/>
+          <w:szCs w:val="24"/>
+          <w:lang w:val="ga-IE"/>
+        </w:rPr>
+        <w:t xml:space="preserve"> fír .i. combad sain a nasberin o bélib </w:t>
       </w:r>
       <w:r>
         <w:rPr>
           <w:rFonts w:asciiTheme="minorHAnsi" w:hAnsiTheme="minorHAnsi" w:cstheme="minorHAnsi"/>
           <w:i/>
-          <w:iCs/>
+          <w:noProof/>
           <w:sz w:val="24"/>
           <w:szCs w:val="24"/>
           <w:lang w:val="ga-IE"/>
@@ -730,6 +786,7 @@
       <w:r>
         <w:rPr>
           <w:rFonts w:asciiTheme="minorHAnsi" w:hAnsiTheme="minorHAnsi" w:cstheme="minorHAnsi"/>
+          <w:noProof/>
           <w:sz w:val="24"/>
           <w:szCs w:val="24"/>
           <w:lang w:val="ga-IE"/>
@@ -741,17 +798,19 @@
       <w:pPr>
         <w:spacing w:after="0" w:line="240" w:lineRule="auto"/>
         <w:ind w:firstLine="0"/>
-        <w:jc w:val="left"/>
-        <w:rPr>
-          <w:rFonts w:asciiTheme="minorHAnsi" w:hAnsiTheme="minorHAnsi" w:cstheme="minorHAnsi"/>
-          <w:sz w:val="24"/>
-          <w:szCs w:val="24"/>
-          <w:lang w:val="ga-IE"/>
-        </w:rPr>
-      </w:pPr>
-      <w:r>
-        <w:rPr>
-          <w:rFonts w:asciiTheme="minorHAnsi" w:hAnsiTheme="minorHAnsi" w:cstheme="minorHAnsi"/>
+        <w:contextualSpacing/>
+        <w:rPr>
+          <w:rFonts w:asciiTheme="minorHAnsi" w:hAnsiTheme="minorHAnsi" w:cstheme="minorHAnsi"/>
+          <w:noProof/>
+          <w:sz w:val="24"/>
+          <w:szCs w:val="24"/>
+          <w:lang w:val="ga-IE"/>
+        </w:rPr>
+      </w:pPr>
+      <w:r>
+        <w:rPr>
+          <w:rFonts w:asciiTheme="minorHAnsi" w:hAnsiTheme="minorHAnsi" w:cstheme="minorHAnsi"/>
+          <w:noProof/>
           <w:sz w:val="24"/>
           <w:szCs w:val="24"/>
           <w:lang w:val="ga-IE"/>
@@ -763,17 +822,19 @@
       <w:pPr>
         <w:spacing w:after="0" w:line="240" w:lineRule="auto"/>
         <w:ind w:firstLine="0"/>
-        <w:jc w:val="left"/>
-        <w:rPr>
-          <w:rFonts w:asciiTheme="minorHAnsi" w:hAnsiTheme="minorHAnsi" w:cstheme="minorHAnsi"/>
-          <w:sz w:val="24"/>
-          <w:szCs w:val="24"/>
-          <w:lang w:val="ga-IE"/>
-        </w:rPr>
-      </w:pPr>
-      <w:r>
-        <w:rPr>
-          <w:rFonts w:asciiTheme="minorHAnsi" w:hAnsiTheme="minorHAnsi" w:cstheme="minorHAnsi"/>
+        <w:contextualSpacing/>
+        <w:rPr>
+          <w:rFonts w:asciiTheme="minorHAnsi" w:hAnsiTheme="minorHAnsi" w:cstheme="minorHAnsi"/>
+          <w:noProof/>
+          <w:sz w:val="24"/>
+          <w:szCs w:val="24"/>
+          <w:lang w:val="ga-IE"/>
+        </w:rPr>
+      </w:pPr>
+      <w:r>
+        <w:rPr>
+          <w:rFonts w:asciiTheme="minorHAnsi" w:hAnsiTheme="minorHAnsi" w:cstheme="minorHAnsi"/>
+          <w:noProof/>
           <w:sz w:val="24"/>
           <w:szCs w:val="24"/>
           <w:lang w:val="ga-IE"/>
@@ -784,7 +845,7 @@
         <w:rPr>
           <w:rFonts w:asciiTheme="minorHAnsi" w:hAnsiTheme="minorHAnsi" w:cstheme="minorHAnsi"/>
           <w:i/>
-          <w:iCs/>
+          <w:noProof/>
           <w:sz w:val="24"/>
           <w:szCs w:val="24"/>
           <w:lang w:val="ga-IE"/>
@@ -794,6 +855,7 @@
       <w:r>
         <w:rPr>
           <w:rFonts w:asciiTheme="minorHAnsi" w:hAnsiTheme="minorHAnsi" w:cstheme="minorHAnsi"/>
+          <w:noProof/>
           <w:sz w:val="24"/>
           <w:szCs w:val="24"/>
           <w:lang w:val="ga-IE"/>
@@ -805,17 +867,19 @@
       <w:pPr>
         <w:spacing w:after="0" w:line="240" w:lineRule="auto"/>
         <w:ind w:firstLine="0"/>
-        <w:jc w:val="left"/>
-        <w:rPr>
-          <w:rFonts w:asciiTheme="minorHAnsi" w:hAnsiTheme="minorHAnsi" w:cstheme="minorHAnsi"/>
-          <w:sz w:val="24"/>
-          <w:szCs w:val="24"/>
-          <w:lang w:val="ga-IE"/>
-        </w:rPr>
-      </w:pPr>
-      <w:r>
-        <w:rPr>
-          <w:rFonts w:asciiTheme="minorHAnsi" w:hAnsiTheme="minorHAnsi" w:cstheme="minorHAnsi"/>
+        <w:contextualSpacing/>
+        <w:rPr>
+          <w:rFonts w:asciiTheme="minorHAnsi" w:hAnsiTheme="minorHAnsi" w:cstheme="minorHAnsi"/>
+          <w:noProof/>
+          <w:sz w:val="24"/>
+          <w:szCs w:val="24"/>
+          <w:lang w:val="ga-IE"/>
+        </w:rPr>
+      </w:pPr>
+      <w:r>
+        <w:rPr>
+          <w:rFonts w:asciiTheme="minorHAnsi" w:hAnsiTheme="minorHAnsi" w:cstheme="minorHAnsi"/>
+          <w:noProof/>
           <w:sz w:val="24"/>
           <w:szCs w:val="24"/>
           <w:lang w:val="ga-IE"/>
@@ -826,7 +890,7 @@
         <w:rPr>
           <w:rFonts w:asciiTheme="minorHAnsi" w:hAnsiTheme="minorHAnsi" w:cstheme="minorHAnsi"/>
           <w:i/>
-          <w:iCs/>
+          <w:noProof/>
           <w:sz w:val="24"/>
           <w:szCs w:val="24"/>
           <w:lang w:val="ga-IE"/>
@@ -836,17 +900,18 @@
       <w:r>
         <w:rPr>
           <w:rFonts w:asciiTheme="minorHAnsi" w:hAnsiTheme="minorHAnsi" w:cstheme="minorHAnsi"/>
-          <w:sz w:val="24"/>
-          <w:szCs w:val="24"/>
-          <w:lang w:val="ga-IE"/>
-        </w:rPr>
-        <w:t xml:space="preserve"> ce dugnemmis a ndugniat ar céli act ní bad nertad na mbraithre </w:t>
+          <w:noProof/>
+          <w:sz w:val="24"/>
+          <w:szCs w:val="24"/>
+          <w:lang w:val="ga-IE"/>
+        </w:rPr>
+        <w:t xml:space="preserve"> ce dugnemmis a ndugniat ar céli act níbad nertad na mbraithre </w:t>
       </w:r>
       <w:r>
         <w:rPr>
           <w:rFonts w:asciiTheme="minorHAnsi" w:hAnsiTheme="minorHAnsi" w:cstheme="minorHAnsi"/>
           <w:i/>
-          <w:iCs/>
+          <w:noProof/>
           <w:sz w:val="24"/>
           <w:szCs w:val="24"/>
           <w:lang w:val="ga-IE"/>
@@ -856,6 +921,7 @@
       <w:r>
         <w:rPr>
           <w:rFonts w:asciiTheme="minorHAnsi" w:hAnsiTheme="minorHAnsi" w:cstheme="minorHAnsi"/>
+          <w:noProof/>
           <w:sz w:val="24"/>
           <w:szCs w:val="24"/>
           <w:lang w:val="ga-IE"/>
@@ -867,28 +933,30 @@
       <w:pPr>
         <w:spacing w:after="0" w:line="240" w:lineRule="auto"/>
         <w:ind w:firstLine="0"/>
-        <w:jc w:val="left"/>
-        <w:rPr>
-          <w:rFonts w:asciiTheme="minorHAnsi" w:hAnsiTheme="minorHAnsi" w:cstheme="minorHAnsi"/>
-          <w:sz w:val="24"/>
-          <w:szCs w:val="24"/>
-          <w:lang w:val="ga-IE"/>
-        </w:rPr>
-      </w:pPr>
-      <w:r>
-        <w:rPr>
-          <w:rFonts w:asciiTheme="minorHAnsi" w:hAnsiTheme="minorHAnsi" w:cstheme="minorHAnsi"/>
-          <w:sz w:val="24"/>
-          <w:szCs w:val="24"/>
-          <w:lang w:val="ga-IE"/>
-        </w:rPr>
-        <w:t xml:space="preserve">(9c 20) .i. cid a*tob*aich cen dílgud cech ancridi dognethe frib </w:t>
+        <w:contextualSpacing/>
+        <w:rPr>
+          <w:rFonts w:asciiTheme="minorHAnsi" w:hAnsiTheme="minorHAnsi" w:cstheme="minorHAnsi"/>
+          <w:noProof/>
+          <w:sz w:val="24"/>
+          <w:szCs w:val="24"/>
+          <w:lang w:val="ga-IE"/>
+        </w:rPr>
+      </w:pPr>
+      <w:r>
+        <w:rPr>
+          <w:rFonts w:asciiTheme="minorHAnsi" w:hAnsiTheme="minorHAnsi" w:cstheme="minorHAnsi"/>
+          <w:noProof/>
+          <w:sz w:val="24"/>
+          <w:szCs w:val="24"/>
+          <w:lang w:val="ga-IE"/>
+        </w:rPr>
+        <w:t xml:space="preserve">(9c 20) .i. cid atobaich cen dílgud cech ancridi dognethe frib </w:t>
       </w:r>
       <w:r>
         <w:rPr>
           <w:rFonts w:asciiTheme="minorHAnsi" w:hAnsiTheme="minorHAnsi" w:cstheme="minorHAnsi"/>
           <w:i/>
-          <w:iCs/>
+          <w:noProof/>
           <w:sz w:val="24"/>
           <w:szCs w:val="24"/>
           <w:lang w:val="ga-IE"/>
@@ -898,39 +966,42 @@
       <w:r>
         <w:rPr>
           <w:rFonts w:asciiTheme="minorHAnsi" w:hAnsiTheme="minorHAnsi" w:cstheme="minorHAnsi"/>
-          <w:sz w:val="24"/>
-          <w:szCs w:val="24"/>
-          <w:lang w:val="ga-IE"/>
-        </w:rPr>
-        <w:t xml:space="preserve"> níbethe fri a acre</w:t>
-      </w:r>
-    </w:p>
-    <w:p>
-      <w:pPr>
-        <w:spacing w:after="0" w:line="240" w:lineRule="auto"/>
-        <w:ind w:firstLine="0"/>
-        <w:jc w:val="left"/>
-        <w:rPr>
-          <w:rFonts w:asciiTheme="minorHAnsi" w:hAnsiTheme="minorHAnsi" w:cstheme="minorHAnsi"/>
-          <w:sz w:val="24"/>
-          <w:szCs w:val="24"/>
-          <w:lang w:val="ga-IE"/>
-        </w:rPr>
-      </w:pPr>
-      <w:r>
-        <w:rPr>
-          <w:rFonts w:asciiTheme="minorHAnsi" w:hAnsiTheme="minorHAnsi" w:cstheme="minorHAnsi"/>
-          <w:sz w:val="24"/>
-          <w:szCs w:val="24"/>
-          <w:lang w:val="ga-IE"/>
-        </w:rPr>
-        <w:t xml:space="preserve">(14a 8) .i. ní ba cuit adíll cucuib si acht ainfa lib ar nidad foirbthi si, it foirbthi immurgu </w:t>
+          <w:noProof/>
+          <w:sz w:val="24"/>
+          <w:szCs w:val="24"/>
+          <w:lang w:val="ga-IE"/>
+        </w:rPr>
+        <w:t xml:space="preserve"> ní bethe fri a acre</w:t>
+      </w:r>
+    </w:p>
+    <w:p>
+      <w:pPr>
+        <w:spacing w:after="0" w:line="240" w:lineRule="auto"/>
+        <w:ind w:firstLine="0"/>
+        <w:contextualSpacing/>
+        <w:rPr>
+          <w:rFonts w:asciiTheme="minorHAnsi" w:hAnsiTheme="minorHAnsi" w:cstheme="minorHAnsi"/>
+          <w:noProof/>
+          <w:sz w:val="24"/>
+          <w:szCs w:val="24"/>
+          <w:lang w:val="ga-IE"/>
+        </w:rPr>
+      </w:pPr>
+      <w:r>
+        <w:rPr>
+          <w:rFonts w:asciiTheme="minorHAnsi" w:hAnsiTheme="minorHAnsi" w:cstheme="minorHAnsi"/>
+          <w:noProof/>
+          <w:sz w:val="24"/>
+          <w:szCs w:val="24"/>
+          <w:lang w:val="ga-IE"/>
+        </w:rPr>
+        <w:t xml:space="preserve">(14a 8) .i. níba cuit adíll cucuib si acht ainfa lib ar nidad foirbthi si , it foirbthi immurgu </w:t>
       </w:r>
       <w:r>
         <w:rPr>
           <w:rFonts w:asciiTheme="minorHAnsi" w:hAnsiTheme="minorHAnsi" w:cstheme="minorHAnsi"/>
           <w:i/>
-          <w:iCs/>
+          <w:noProof/>
           <w:sz w:val="24"/>
           <w:szCs w:val="24"/>
           <w:lang w:val="ga-IE"/>
@@ -942,17 +1013,19 @@
       <w:pPr>
         <w:spacing w:after="0" w:line="240" w:lineRule="auto"/>
         <w:ind w:firstLine="0"/>
-        <w:jc w:val="left"/>
-        <w:rPr>
-          <w:rFonts w:asciiTheme="minorHAnsi" w:hAnsiTheme="minorHAnsi" w:cstheme="minorHAnsi"/>
-          <w:sz w:val="24"/>
-          <w:szCs w:val="24"/>
-          <w:lang w:val="ga-IE"/>
-        </w:rPr>
-      </w:pPr>
-      <w:r>
-        <w:rPr>
-          <w:rFonts w:asciiTheme="minorHAnsi" w:hAnsiTheme="minorHAnsi" w:cstheme="minorHAnsi"/>
+        <w:contextualSpacing/>
+        <w:rPr>
+          <w:rFonts w:asciiTheme="minorHAnsi" w:hAnsiTheme="minorHAnsi" w:cstheme="minorHAnsi"/>
+          <w:noProof/>
+          <w:sz w:val="24"/>
+          <w:szCs w:val="24"/>
+          <w:lang w:val="ga-IE"/>
+        </w:rPr>
+      </w:pPr>
+      <w:r>
+        <w:rPr>
+          <w:rFonts w:asciiTheme="minorHAnsi" w:hAnsiTheme="minorHAnsi" w:cstheme="minorHAnsi"/>
+          <w:noProof/>
           <w:sz w:val="24"/>
           <w:szCs w:val="24"/>
           <w:lang w:val="ga-IE"/>
@@ -964,61 +1037,67 @@
       <w:pPr>
         <w:spacing w:after="0" w:line="240" w:lineRule="auto"/>
         <w:ind w:firstLine="0"/>
-        <w:jc w:val="left"/>
-        <w:rPr>
-          <w:rFonts w:asciiTheme="minorHAnsi" w:hAnsiTheme="minorHAnsi" w:cstheme="minorHAnsi"/>
-          <w:sz w:val="24"/>
-          <w:szCs w:val="24"/>
-          <w:lang w:val="ga-IE"/>
-        </w:rPr>
-      </w:pPr>
-      <w:r>
-        <w:rPr>
-          <w:rFonts w:asciiTheme="minorHAnsi" w:hAnsiTheme="minorHAnsi" w:cstheme="minorHAnsi"/>
-          <w:sz w:val="24"/>
-          <w:szCs w:val="24"/>
-          <w:lang w:val="ga-IE"/>
-        </w:rPr>
-        <w:t>(19b 6) .i. ropridchad dúib céssad crist amal adcethe ɫ. forócrad dúib amal bid fíadib nocrochthe</w:t>
-      </w:r>
-    </w:p>
-    <w:p>
-      <w:pPr>
-        <w:spacing w:after="0" w:line="240" w:lineRule="auto"/>
-        <w:ind w:firstLine="0"/>
-        <w:jc w:val="left"/>
-        <w:rPr>
-          <w:rFonts w:asciiTheme="minorHAnsi" w:hAnsiTheme="minorHAnsi" w:cstheme="minorHAnsi"/>
-          <w:sz w:val="24"/>
-          <w:szCs w:val="24"/>
-          <w:lang w:val="ga-IE"/>
-        </w:rPr>
-      </w:pPr>
-      <w:r>
-        <w:rPr>
-          <w:rFonts w:asciiTheme="minorHAnsi" w:hAnsiTheme="minorHAnsi" w:cstheme="minorHAnsi"/>
-          <w:sz w:val="24"/>
-          <w:szCs w:val="24"/>
-          <w:lang w:val="ga-IE"/>
-        </w:rPr>
-        <w:t>(28d 16) .i. cách ro*t*chechladar oc precept</w:t>
-      </w:r>
-    </w:p>
-    <w:p>
-      <w:pPr>
-        <w:spacing w:after="0" w:line="240" w:lineRule="auto"/>
-        <w:ind w:firstLine="0"/>
-        <w:jc w:val="left"/>
-        <w:rPr>
-          <w:rFonts w:asciiTheme="minorHAnsi" w:hAnsiTheme="minorHAnsi" w:cstheme="minorHAnsi"/>
-          <w:sz w:val="24"/>
-          <w:szCs w:val="24"/>
-          <w:lang w:val="ga-IE"/>
-        </w:rPr>
-      </w:pPr>
-      <w:r>
-        <w:rPr>
-          <w:rFonts w:asciiTheme="minorHAnsi" w:hAnsiTheme="minorHAnsi" w:cstheme="minorHAnsi"/>
+        <w:contextualSpacing/>
+        <w:rPr>
+          <w:rFonts w:asciiTheme="minorHAnsi" w:hAnsiTheme="minorHAnsi" w:cstheme="minorHAnsi"/>
+          <w:noProof/>
+          <w:sz w:val="24"/>
+          <w:szCs w:val="24"/>
+          <w:lang w:val="ga-IE"/>
+        </w:rPr>
+      </w:pPr>
+      <w:r>
+        <w:rPr>
+          <w:rFonts w:asciiTheme="minorHAnsi" w:hAnsiTheme="minorHAnsi" w:cstheme="minorHAnsi"/>
+          <w:noProof/>
+          <w:sz w:val="24"/>
+          <w:szCs w:val="24"/>
+          <w:lang w:val="ga-IE"/>
+        </w:rPr>
+        <w:t>(19b 6) .i. ropridchad dúib céssad crist amal adcethe ɫ. forócrad dúib amal bid fíadib no crochthe</w:t>
+      </w:r>
+    </w:p>
+    <w:p>
+      <w:pPr>
+        <w:spacing w:after="0" w:line="240" w:lineRule="auto"/>
+        <w:ind w:firstLine="0"/>
+        <w:contextualSpacing/>
+        <w:rPr>
+          <w:rFonts w:asciiTheme="minorHAnsi" w:hAnsiTheme="minorHAnsi" w:cstheme="minorHAnsi"/>
+          <w:noProof/>
+          <w:sz w:val="24"/>
+          <w:szCs w:val="24"/>
+          <w:lang w:val="ga-IE"/>
+        </w:rPr>
+      </w:pPr>
+      <w:r>
+        <w:rPr>
+          <w:rFonts w:asciiTheme="minorHAnsi" w:hAnsiTheme="minorHAnsi" w:cstheme="minorHAnsi"/>
+          <w:noProof/>
+          <w:sz w:val="24"/>
+          <w:szCs w:val="24"/>
+          <w:lang w:val="ga-IE"/>
+        </w:rPr>
+        <w:t>(28d 16) .i. cách rotchechladar oc precept</w:t>
+      </w:r>
+    </w:p>
+    <w:p>
+      <w:pPr>
+        <w:spacing w:after="0" w:line="240" w:lineRule="auto"/>
+        <w:ind w:firstLine="0"/>
+        <w:contextualSpacing/>
+        <w:rPr>
+          <w:rFonts w:asciiTheme="minorHAnsi" w:hAnsiTheme="minorHAnsi" w:cstheme="minorHAnsi"/>
+          <w:noProof/>
+          <w:sz w:val="24"/>
+          <w:szCs w:val="24"/>
+          <w:lang w:val="ga-IE"/>
+        </w:rPr>
+      </w:pPr>
+      <w:r>
+        <w:rPr>
+          <w:rFonts w:asciiTheme="minorHAnsi" w:hAnsiTheme="minorHAnsi" w:cstheme="minorHAnsi"/>
+          <w:noProof/>
           <w:sz w:val="24"/>
           <w:szCs w:val="24"/>
           <w:lang w:val="ga-IE"/>
@@ -1030,39 +1109,43 @@
       <w:pPr>
         <w:spacing w:after="0" w:line="240" w:lineRule="auto"/>
         <w:ind w:firstLine="0"/>
-        <w:jc w:val="left"/>
-        <w:rPr>
-          <w:rFonts w:asciiTheme="minorHAnsi" w:hAnsiTheme="minorHAnsi" w:cstheme="minorHAnsi"/>
-          <w:sz w:val="24"/>
-          <w:szCs w:val="24"/>
-          <w:lang w:val="ga-IE"/>
-        </w:rPr>
-      </w:pPr>
-      <w:r>
-        <w:rPr>
-          <w:rFonts w:asciiTheme="minorHAnsi" w:hAnsiTheme="minorHAnsi" w:cstheme="minorHAnsi"/>
-          <w:sz w:val="24"/>
-          <w:szCs w:val="24"/>
-          <w:lang w:val="ga-IE"/>
-        </w:rPr>
-        <w:t>(28c 2) .i. ni riat na dánu diadi ara nindeb domunde</w:t>
-      </w:r>
-    </w:p>
-    <w:p>
-      <w:pPr>
-        <w:spacing w:after="0" w:line="240" w:lineRule="auto"/>
-        <w:ind w:firstLine="0"/>
-        <w:jc w:val="left"/>
-        <w:rPr>
-          <w:rFonts w:asciiTheme="minorHAnsi" w:hAnsiTheme="minorHAnsi" w:cstheme="minorHAnsi"/>
-          <w:sz w:val="24"/>
-          <w:szCs w:val="24"/>
-          <w:lang w:val="ga-IE"/>
-        </w:rPr>
-      </w:pPr>
-      <w:r>
-        <w:rPr>
-          <w:rFonts w:asciiTheme="minorHAnsi" w:hAnsiTheme="minorHAnsi" w:cstheme="minorHAnsi"/>
+        <w:contextualSpacing/>
+        <w:rPr>
+          <w:rFonts w:asciiTheme="minorHAnsi" w:hAnsiTheme="minorHAnsi" w:cstheme="minorHAnsi"/>
+          <w:noProof/>
+          <w:sz w:val="24"/>
+          <w:szCs w:val="24"/>
+          <w:lang w:val="ga-IE"/>
+        </w:rPr>
+      </w:pPr>
+      <w:r>
+        <w:rPr>
+          <w:rFonts w:asciiTheme="minorHAnsi" w:hAnsiTheme="minorHAnsi" w:cstheme="minorHAnsi"/>
+          <w:noProof/>
+          <w:sz w:val="24"/>
+          <w:szCs w:val="24"/>
+          <w:lang w:val="ga-IE"/>
+        </w:rPr>
+        <w:t>(28c 2) .i. ni riat na dánu diadi ar a nindeb domunde</w:t>
+      </w:r>
+    </w:p>
+    <w:p>
+      <w:pPr>
+        <w:spacing w:after="0" w:line="240" w:lineRule="auto"/>
+        <w:ind w:firstLine="0"/>
+        <w:contextualSpacing/>
+        <w:rPr>
+          <w:rFonts w:asciiTheme="minorHAnsi" w:hAnsiTheme="minorHAnsi" w:cstheme="minorHAnsi"/>
+          <w:noProof/>
+          <w:sz w:val="24"/>
+          <w:szCs w:val="24"/>
+          <w:lang w:val="ga-IE"/>
+        </w:rPr>
+      </w:pPr>
+      <w:r>
+        <w:rPr>
+          <w:rFonts w:asciiTheme="minorHAnsi" w:hAnsiTheme="minorHAnsi" w:cstheme="minorHAnsi"/>
+          <w:noProof/>
           <w:sz w:val="24"/>
           <w:szCs w:val="24"/>
           <w:lang w:val="ga-IE"/>
@@ -1074,61 +1157,67 @@
       <w:pPr>
         <w:spacing w:after="0" w:line="240" w:lineRule="auto"/>
         <w:ind w:firstLine="0"/>
-        <w:jc w:val="left"/>
-        <w:rPr>
-          <w:rFonts w:asciiTheme="minorHAnsi" w:hAnsiTheme="minorHAnsi" w:cstheme="minorHAnsi"/>
-          <w:sz w:val="24"/>
-          <w:szCs w:val="24"/>
-          <w:lang w:val="ga-IE"/>
-        </w:rPr>
-      </w:pPr>
-      <w:r>
-        <w:rPr>
-          <w:rFonts w:asciiTheme="minorHAnsi" w:hAnsiTheme="minorHAnsi" w:cstheme="minorHAnsi"/>
-          <w:sz w:val="24"/>
-          <w:szCs w:val="24"/>
-          <w:lang w:val="ga-IE"/>
-        </w:rPr>
-        <w:t>(30b 4) .i. an- nongeiss cách imm a chomalnad</w:t>
-      </w:r>
-    </w:p>
-    <w:p>
-      <w:pPr>
-        <w:spacing w:after="0" w:line="240" w:lineRule="auto"/>
-        <w:ind w:firstLine="0"/>
-        <w:jc w:val="left"/>
-        <w:rPr>
-          <w:rFonts w:asciiTheme="minorHAnsi" w:hAnsiTheme="minorHAnsi" w:cstheme="minorHAnsi"/>
-          <w:sz w:val="24"/>
-          <w:szCs w:val="24"/>
-          <w:lang w:val="ga-IE"/>
-        </w:rPr>
-      </w:pPr>
-      <w:r>
-        <w:rPr>
-          <w:rFonts w:asciiTheme="minorHAnsi" w:hAnsiTheme="minorHAnsi" w:cstheme="minorHAnsi"/>
-          <w:sz w:val="24"/>
-          <w:szCs w:val="24"/>
-          <w:lang w:val="ga-IE"/>
-        </w:rPr>
-        <w:t>(11a 24) .i. ni gessam ni níi bes chotarsne diar nícc</w:t>
-      </w:r>
-    </w:p>
-    <w:p>
-      <w:pPr>
-        <w:spacing w:after="0" w:line="240" w:lineRule="auto"/>
-        <w:ind w:firstLine="0"/>
-        <w:jc w:val="left"/>
-        <w:rPr>
-          <w:rFonts w:asciiTheme="minorHAnsi" w:hAnsiTheme="minorHAnsi" w:cstheme="minorHAnsi"/>
-          <w:sz w:val="24"/>
-          <w:szCs w:val="24"/>
-          <w:lang w:val="ga-IE"/>
-        </w:rPr>
-      </w:pPr>
-      <w:r>
-        <w:rPr>
-          <w:rFonts w:asciiTheme="minorHAnsi" w:hAnsiTheme="minorHAnsi" w:cstheme="minorHAnsi"/>
+        <w:contextualSpacing/>
+        <w:rPr>
+          <w:rFonts w:asciiTheme="minorHAnsi" w:hAnsiTheme="minorHAnsi" w:cstheme="minorHAnsi"/>
+          <w:noProof/>
+          <w:sz w:val="24"/>
+          <w:szCs w:val="24"/>
+          <w:lang w:val="ga-IE"/>
+        </w:rPr>
+      </w:pPr>
+      <w:r>
+        <w:rPr>
+          <w:rFonts w:asciiTheme="minorHAnsi" w:hAnsiTheme="minorHAnsi" w:cstheme="minorHAnsi"/>
+          <w:noProof/>
+          <w:sz w:val="24"/>
+          <w:szCs w:val="24"/>
+          <w:lang w:val="ga-IE"/>
+        </w:rPr>
+        <w:t>(30b 4) .i. a nno ngeiss cách imm a chomalnad</w:t>
+      </w:r>
+    </w:p>
+    <w:p>
+      <w:pPr>
+        <w:spacing w:after="0" w:line="240" w:lineRule="auto"/>
+        <w:ind w:firstLine="0"/>
+        <w:contextualSpacing/>
+        <w:rPr>
+          <w:rFonts w:asciiTheme="minorHAnsi" w:hAnsiTheme="minorHAnsi" w:cstheme="minorHAnsi"/>
+          <w:noProof/>
+          <w:sz w:val="24"/>
+          <w:szCs w:val="24"/>
+          <w:lang w:val="ga-IE"/>
+        </w:rPr>
+      </w:pPr>
+      <w:r>
+        <w:rPr>
+          <w:rFonts w:asciiTheme="minorHAnsi" w:hAnsiTheme="minorHAnsi" w:cstheme="minorHAnsi"/>
+          <w:noProof/>
+          <w:sz w:val="24"/>
+          <w:szCs w:val="24"/>
+          <w:lang w:val="ga-IE"/>
+        </w:rPr>
+        <w:t>(11a 24) .i. ni gessam ni níi bes chotarsne di ar nícc</w:t>
+      </w:r>
+    </w:p>
+    <w:p>
+      <w:pPr>
+        <w:spacing w:after="0" w:line="240" w:lineRule="auto"/>
+        <w:ind w:firstLine="0"/>
+        <w:contextualSpacing/>
+        <w:rPr>
+          <w:rFonts w:asciiTheme="minorHAnsi" w:hAnsiTheme="minorHAnsi" w:cstheme="minorHAnsi"/>
+          <w:noProof/>
+          <w:sz w:val="24"/>
+          <w:szCs w:val="24"/>
+          <w:lang w:val="ga-IE"/>
+        </w:rPr>
+      </w:pPr>
+      <w:r>
+        <w:rPr>
+          <w:rFonts w:asciiTheme="minorHAnsi" w:hAnsiTheme="minorHAnsi" w:cstheme="minorHAnsi"/>
+          <w:noProof/>
           <w:sz w:val="24"/>
           <w:szCs w:val="24"/>
           <w:lang w:val="ga-IE"/>
@@ -1140,62 +1229,68 @@
       <w:pPr>
         <w:spacing w:after="0" w:line="240" w:lineRule="auto"/>
         <w:ind w:firstLine="0"/>
-        <w:jc w:val="left"/>
-        <w:rPr>
-          <w:rFonts w:asciiTheme="minorHAnsi" w:hAnsiTheme="minorHAnsi" w:cstheme="minorHAnsi"/>
-          <w:sz w:val="24"/>
-          <w:szCs w:val="24"/>
-          <w:lang w:val="ga-IE"/>
-        </w:rPr>
-      </w:pPr>
-      <w:r>
-        <w:rPr>
-          <w:rFonts w:asciiTheme="minorHAnsi" w:hAnsiTheme="minorHAnsi" w:cstheme="minorHAnsi"/>
+        <w:contextualSpacing/>
+        <w:rPr>
+          <w:rFonts w:asciiTheme="minorHAnsi" w:hAnsiTheme="minorHAnsi" w:cstheme="minorHAnsi"/>
+          <w:noProof/>
+          <w:sz w:val="24"/>
+          <w:szCs w:val="24"/>
+          <w:lang w:val="ga-IE"/>
+        </w:rPr>
+      </w:pPr>
+      <w:r>
+        <w:rPr>
+          <w:rFonts w:asciiTheme="minorHAnsi" w:hAnsiTheme="minorHAnsi" w:cstheme="minorHAnsi"/>
+          <w:noProof/>
           <w:sz w:val="24"/>
           <w:szCs w:val="24"/>
           <w:lang w:val="ga-IE"/>
         </w:rPr>
         <w:lastRenderedPageBreak/>
-        <w:t>(26b 6) .i. rocomalnisid si an ropridchissem ni dúib</w:t>
-      </w:r>
-    </w:p>
-    <w:p>
-      <w:pPr>
-        <w:spacing w:after="0" w:line="240" w:lineRule="auto"/>
-        <w:ind w:firstLine="0"/>
-        <w:jc w:val="left"/>
-        <w:rPr>
-          <w:rFonts w:asciiTheme="minorHAnsi" w:hAnsiTheme="minorHAnsi" w:cstheme="minorHAnsi"/>
-          <w:sz w:val="24"/>
-          <w:szCs w:val="24"/>
-          <w:lang w:val="ga-IE"/>
-        </w:rPr>
-      </w:pPr>
-      <w:r>
-        <w:rPr>
-          <w:rFonts w:asciiTheme="minorHAnsi" w:hAnsiTheme="minorHAnsi" w:cstheme="minorHAnsi"/>
-          <w:sz w:val="24"/>
-          <w:szCs w:val="24"/>
-          <w:lang w:val="ga-IE"/>
-        </w:rPr>
-        <w:t>(31c 7) .i. arna érbarthar o chretsit ni*n*tá airli ar mban</w:t>
-      </w:r>
-    </w:p>
-    <w:p>
-      <w:pPr>
-        <w:spacing w:after="0" w:line="240" w:lineRule="auto"/>
-        <w:ind w:firstLine="0"/>
-        <w:jc w:val="left"/>
-        <w:rPr>
-          <w:rFonts w:asciiTheme="minorHAnsi" w:hAnsiTheme="minorHAnsi" w:cstheme="minorHAnsi"/>
-          <w:sz w:val="24"/>
-          <w:szCs w:val="24"/>
-          <w:lang w:val="ga-IE"/>
-        </w:rPr>
-      </w:pPr>
-      <w:r>
-        <w:rPr>
-          <w:rFonts w:asciiTheme="minorHAnsi" w:hAnsiTheme="minorHAnsi" w:cstheme="minorHAnsi"/>
+        <w:t>(26b 6) .i. rocomalnisid si a nropridchissem ni dúib</w:t>
+      </w:r>
+    </w:p>
+    <w:p>
+      <w:pPr>
+        <w:spacing w:after="0" w:line="240" w:lineRule="auto"/>
+        <w:ind w:firstLine="0"/>
+        <w:contextualSpacing/>
+        <w:rPr>
+          <w:rFonts w:asciiTheme="minorHAnsi" w:hAnsiTheme="minorHAnsi" w:cstheme="minorHAnsi"/>
+          <w:noProof/>
+          <w:sz w:val="24"/>
+          <w:szCs w:val="24"/>
+          <w:lang w:val="ga-IE"/>
+        </w:rPr>
+      </w:pPr>
+      <w:r>
+        <w:rPr>
+          <w:rFonts w:asciiTheme="minorHAnsi" w:hAnsiTheme="minorHAnsi" w:cstheme="minorHAnsi"/>
+          <w:noProof/>
+          <w:sz w:val="24"/>
+          <w:szCs w:val="24"/>
+          <w:lang w:val="ga-IE"/>
+        </w:rPr>
+        <w:t>(31c 7) .i. ar na érbarthar o chretsit nin tá airli ar mban</w:t>
+      </w:r>
+    </w:p>
+    <w:p>
+      <w:pPr>
+        <w:spacing w:after="0" w:line="240" w:lineRule="auto"/>
+        <w:ind w:firstLine="0"/>
+        <w:contextualSpacing/>
+        <w:rPr>
+          <w:rFonts w:asciiTheme="minorHAnsi" w:hAnsiTheme="minorHAnsi" w:cstheme="minorHAnsi"/>
+          <w:noProof/>
+          <w:sz w:val="24"/>
+          <w:szCs w:val="24"/>
+          <w:lang w:val="ga-IE"/>
+        </w:rPr>
+      </w:pPr>
+      <w:r>
+        <w:rPr>
+          <w:rFonts w:asciiTheme="minorHAnsi" w:hAnsiTheme="minorHAnsi" w:cstheme="minorHAnsi"/>
+          <w:noProof/>
           <w:sz w:val="24"/>
           <w:szCs w:val="24"/>
           <w:lang w:val="ga-IE"/>
@@ -1207,17 +1302,19 @@
       <w:pPr>
         <w:spacing w:after="0" w:line="240" w:lineRule="auto"/>
         <w:ind w:firstLine="0"/>
-        <w:jc w:val="left"/>
-        <w:rPr>
-          <w:rFonts w:asciiTheme="minorHAnsi" w:hAnsiTheme="minorHAnsi" w:cstheme="minorHAnsi"/>
-          <w:sz w:val="24"/>
-          <w:szCs w:val="24"/>
-          <w:lang w:val="ga-IE"/>
-        </w:rPr>
-      </w:pPr>
-      <w:r>
-        <w:rPr>
-          <w:rFonts w:asciiTheme="minorHAnsi" w:hAnsiTheme="minorHAnsi" w:cstheme="minorHAnsi"/>
+        <w:contextualSpacing/>
+        <w:rPr>
+          <w:rFonts w:asciiTheme="minorHAnsi" w:hAnsiTheme="minorHAnsi" w:cstheme="minorHAnsi"/>
+          <w:noProof/>
+          <w:sz w:val="24"/>
+          <w:szCs w:val="24"/>
+          <w:lang w:val="ga-IE"/>
+        </w:rPr>
+      </w:pPr>
+      <w:r>
+        <w:rPr>
+          <w:rFonts w:asciiTheme="minorHAnsi" w:hAnsiTheme="minorHAnsi" w:cstheme="minorHAnsi"/>
+          <w:noProof/>
           <w:sz w:val="24"/>
           <w:szCs w:val="24"/>
           <w:lang w:val="ga-IE"/>
@@ -1228,7 +1325,7 @@
         <w:rPr>
           <w:rFonts w:asciiTheme="minorHAnsi" w:hAnsiTheme="minorHAnsi" w:cstheme="minorHAnsi"/>
           <w:i/>
-          <w:iCs/>
+          <w:noProof/>
           <w:sz w:val="24"/>
           <w:szCs w:val="24"/>
           <w:lang w:val="ga-IE"/>
@@ -1238,28 +1335,31 @@
       <w:r>
         <w:rPr>
           <w:rFonts w:asciiTheme="minorHAnsi" w:hAnsiTheme="minorHAnsi" w:cstheme="minorHAnsi"/>
-          <w:sz w:val="24"/>
-          <w:szCs w:val="24"/>
-          <w:lang w:val="ga-IE"/>
-        </w:rPr>
-        <w:t xml:space="preserve"> sosceli .i. i- suaignid ni -rubtar gáitha for comairli is dían dorreractid maám ind soscéli</w:t>
-      </w:r>
-    </w:p>
-    <w:p>
-      <w:pPr>
-        <w:spacing w:after="0" w:line="240" w:lineRule="auto"/>
-        <w:ind w:firstLine="0"/>
-        <w:jc w:val="left"/>
-        <w:rPr>
-          <w:rFonts w:asciiTheme="minorHAnsi" w:hAnsiTheme="minorHAnsi" w:cstheme="minorHAnsi"/>
-          <w:sz w:val="24"/>
-          <w:szCs w:val="24"/>
-          <w:lang w:val="ga-IE"/>
-        </w:rPr>
-      </w:pPr>
-      <w:r>
-        <w:rPr>
-          <w:rFonts w:asciiTheme="minorHAnsi" w:hAnsiTheme="minorHAnsi" w:cstheme="minorHAnsi"/>
+          <w:noProof/>
+          <w:sz w:val="24"/>
+          <w:szCs w:val="24"/>
+          <w:lang w:val="ga-IE"/>
+        </w:rPr>
+        <w:t xml:space="preserve"> sosceli .i. i suaignid nirubtar gáitha for comairli is dían dorreractid maám ind soscéli</w:t>
+      </w:r>
+    </w:p>
+    <w:p>
+      <w:pPr>
+        <w:spacing w:after="0" w:line="240" w:lineRule="auto"/>
+        <w:ind w:firstLine="0"/>
+        <w:contextualSpacing/>
+        <w:rPr>
+          <w:rFonts w:asciiTheme="minorHAnsi" w:hAnsiTheme="minorHAnsi" w:cstheme="minorHAnsi"/>
+          <w:noProof/>
+          <w:sz w:val="24"/>
+          <w:szCs w:val="24"/>
+          <w:lang w:val="ga-IE"/>
+        </w:rPr>
+      </w:pPr>
+      <w:r>
+        <w:rPr>
+          <w:rFonts w:asciiTheme="minorHAnsi" w:hAnsiTheme="minorHAnsi" w:cstheme="minorHAnsi"/>
+          <w:noProof/>
           <w:sz w:val="24"/>
           <w:szCs w:val="24"/>
           <w:lang w:val="ga-IE"/>
@@ -1270,16 +1370,17 @@
         <w:rPr>
           <w:rFonts w:asciiTheme="minorHAnsi" w:hAnsiTheme="minorHAnsi" w:cstheme="minorHAnsi"/>
           <w:i/>
-          <w:iCs/>
-          <w:sz w:val="24"/>
-          <w:szCs w:val="24"/>
-          <w:lang w:val="ga-IE"/>
-        </w:rPr>
-        <w:t>a fide christi? non;</w:t>
-      </w:r>
-      <w:r>
-        <w:rPr>
-          <w:rFonts w:asciiTheme="minorHAnsi" w:hAnsiTheme="minorHAnsi" w:cstheme="minorHAnsi"/>
+          <w:noProof/>
+          <w:sz w:val="24"/>
+          <w:szCs w:val="24"/>
+          <w:lang w:val="ga-IE"/>
+        </w:rPr>
+        <w:t>a fide christi ? non ;</w:t>
+      </w:r>
+      <w:r>
+        <w:rPr>
+          <w:rFonts w:asciiTheme="minorHAnsi" w:hAnsiTheme="minorHAnsi" w:cstheme="minorHAnsi"/>
+          <w:noProof/>
           <w:sz w:val="24"/>
           <w:szCs w:val="24"/>
           <w:lang w:val="ga-IE"/>
@@ -1297,6 +1398,129 @@
     </w:sectPr>
   </w:body>
 </w:document>
+</file>
+
+<file path=word/numbering.xml><?xml version="1.0" encoding="utf-8"?>
+<w:numbering xmlns:wpc="http://schemas.microsoft.com/office/word/2010/wordprocessingCanvas" xmlns:cx="http://schemas.microsoft.com/office/drawing/2014/chartex" xmlns:cx1="http://schemas.microsoft.com/office/drawing/2015/9/8/chartex" xmlns:cx2="http://schemas.microsoft.com/office/drawing/2015/10/21/chartex" xmlns:cx3="http://schemas.microsoft.com/office/drawing/2016/5/9/chartex" xmlns:cx4="http://schemas.microsoft.com/office/drawing/2016/5/10/chartex" xmlns:cx5="http://schemas.microsoft.com/office/drawing/2016/5/11/chartex" xmlns:cx6="http://schemas.microsoft.com/office/drawing/2016/5/12/chartex" xmlns:cx7="http://schemas.microsoft.com/office/drawing/2016/5/13/chartex" xmlns:cx8="http://schemas.microsoft.com/office/drawing/2016/5/14/chartex" xmlns:mc="http://schemas.openxmlformats.org/markup-compatibility/2006" xmlns:aink="http://schemas.microsoft.com/office/drawing/2016/ink" xmlns:am3d="http://schemas.microsoft.com/office/drawing/2017/model3d" xmlns:o="urn:schemas-microsoft-com:office:office" xmlns:r="http://schemas.openxmlformats.org/officeDocument/2006/relationships" xmlns:m="http://schemas.openxmlformats.org/officeDocument/2006/math" xmlns:v="urn:schemas-microsoft-com:vml" xmlns:wp14="http://schemas.microsoft.com/office/word/2010/wordprocessingDrawing" xmlns:wp="http://schemas.openxmlformats.org/drawingml/2006/wordprocessingDrawing" xmlns:w10="urn:schemas-microsoft-com:office:word" xmlns:w="http://schemas.openxmlformats.org/wordprocessingml/2006/main" xmlns:w14="http://schemas.microsoft.com/office/word/2010/wordml" xmlns:w15="http://schemas.microsoft.com/office/word/2012/wordml" xmlns:w16cid="http://schemas.microsoft.com/office/word/2016/wordml/cid" xmlns:w16se="http://schemas.microsoft.com/office/word/2015/wordml/symex" xmlns:wpg="http://schemas.microsoft.com/office/word/2010/wordprocessingGroup" xmlns:wpi="http://schemas.microsoft.com/office/word/2010/wordprocessingInk" xmlns:wne="http://schemas.microsoft.com/office/word/2006/wordml" xmlns:wps="http://schemas.microsoft.com/office/word/2010/wordprocessingShape" mc:Ignorable="w14 w15 w16se w16cid wp14">
+  <w:abstractNum w:abstractNumId="0" w15:restartNumberingAfterBreak="0">
+    <w:nsid w:val="5C9225D3"/>
+    <w:multiLevelType w:val="hybridMultilevel"/>
+    <w:tmpl w:val="A92C7838"/>
+    <w:lvl w:ilvl="0" w:tplc="A0C64FC2">
+      <w:start w:val="1"/>
+      <w:numFmt w:val="decimal"/>
+      <w:lvlText w:val="%1."/>
+      <w:lvlJc w:val="left"/>
+      <w:pPr>
+        <w:ind w:left="720" w:hanging="360"/>
+      </w:pPr>
+      <w:rPr>
+        <w:rFonts w:hint="default"/>
+        <w:i w:val="0"/>
+        <w:iCs/>
+      </w:rPr>
+    </w:lvl>
+    <w:lvl w:ilvl="1" w:tplc="08090003">
+      <w:start w:val="1"/>
+      <w:numFmt w:val="bullet"/>
+      <w:lvlText w:val="o"/>
+      <w:lvlJc w:val="left"/>
+      <w:pPr>
+        <w:ind w:left="1440" w:hanging="360"/>
+      </w:pPr>
+      <w:rPr>
+        <w:rFonts w:ascii="Courier New" w:hAnsi="Courier New" w:cs="Courier New" w:hint="default"/>
+      </w:rPr>
+    </w:lvl>
+    <w:lvl w:ilvl="2" w:tplc="08090005" w:tentative="1">
+      <w:start w:val="1"/>
+      <w:numFmt w:val="bullet"/>
+      <w:lvlText w:val=""/>
+      <w:lvlJc w:val="left"/>
+      <w:pPr>
+        <w:ind w:left="2160" w:hanging="360"/>
+      </w:pPr>
+      <w:rPr>
+        <w:rFonts w:ascii="Wingdings" w:hAnsi="Wingdings" w:hint="default"/>
+      </w:rPr>
+    </w:lvl>
+    <w:lvl w:ilvl="3" w:tplc="08090001" w:tentative="1">
+      <w:start w:val="1"/>
+      <w:numFmt w:val="bullet"/>
+      <w:lvlText w:val=""/>
+      <w:lvlJc w:val="left"/>
+      <w:pPr>
+        <w:ind w:left="2880" w:hanging="360"/>
+      </w:pPr>
+      <w:rPr>
+        <w:rFonts w:ascii="Symbol" w:hAnsi="Symbol" w:hint="default"/>
+      </w:rPr>
+    </w:lvl>
+    <w:lvl w:ilvl="4" w:tplc="08090003" w:tentative="1">
+      <w:start w:val="1"/>
+      <w:numFmt w:val="bullet"/>
+      <w:lvlText w:val="o"/>
+      <w:lvlJc w:val="left"/>
+      <w:pPr>
+        <w:ind w:left="3600" w:hanging="360"/>
+      </w:pPr>
+      <w:rPr>
+        <w:rFonts w:ascii="Courier New" w:hAnsi="Courier New" w:cs="Courier New" w:hint="default"/>
+      </w:rPr>
+    </w:lvl>
+    <w:lvl w:ilvl="5" w:tplc="08090005" w:tentative="1">
+      <w:start w:val="1"/>
+      <w:numFmt w:val="bullet"/>
+      <w:lvlText w:val=""/>
+      <w:lvlJc w:val="left"/>
+      <w:pPr>
+        <w:ind w:left="4320" w:hanging="360"/>
+      </w:pPr>
+      <w:rPr>
+        <w:rFonts w:ascii="Wingdings" w:hAnsi="Wingdings" w:hint="default"/>
+      </w:rPr>
+    </w:lvl>
+    <w:lvl w:ilvl="6" w:tplc="08090001" w:tentative="1">
+      <w:start w:val="1"/>
+      <w:numFmt w:val="bullet"/>
+      <w:lvlText w:val=""/>
+      <w:lvlJc w:val="left"/>
+      <w:pPr>
+        <w:ind w:left="5040" w:hanging="360"/>
+      </w:pPr>
+      <w:rPr>
+        <w:rFonts w:ascii="Symbol" w:hAnsi="Symbol" w:hint="default"/>
+      </w:rPr>
+    </w:lvl>
+    <w:lvl w:ilvl="7" w:tplc="08090003" w:tentative="1">
+      <w:start w:val="1"/>
+      <w:numFmt w:val="bullet"/>
+      <w:lvlText w:val="o"/>
+      <w:lvlJc w:val="left"/>
+      <w:pPr>
+        <w:ind w:left="5760" w:hanging="360"/>
+      </w:pPr>
+      <w:rPr>
+        <w:rFonts w:ascii="Courier New" w:hAnsi="Courier New" w:cs="Courier New" w:hint="default"/>
+      </w:rPr>
+    </w:lvl>
+    <w:lvl w:ilvl="8" w:tplc="08090005" w:tentative="1">
+      <w:start w:val="1"/>
+      <w:numFmt w:val="bullet"/>
+      <w:lvlText w:val=""/>
+      <w:lvlJc w:val="left"/>
+      <w:pPr>
+        <w:ind w:left="6480" w:hanging="360"/>
+      </w:pPr>
+      <w:rPr>
+        <w:rFonts w:ascii="Wingdings" w:hAnsi="Wingdings" w:hint="default"/>
+      </w:rPr>
+    </w:lvl>
+  </w:abstractNum>
+  <w:num w:numId="1">
+    <w:abstractNumId w:val="0"/>
+  </w:num>
+</w:numbering>
 </file>
 
 <file path=word/styles.xml><?xml version="1.0" encoding="utf-8"?>

</xml_diff>